<commit_message>
Aanpassingen docu en programmeren
FO TO projectplan aangepast Favicon aangepast Asset.php aangepast
</commit_message>
<xml_diff>
--- a/documentatie/Projectplan.docx
+++ b/documentatie/Projectplan.docx
@@ -192,7 +192,9 @@
         <w:pStyle w:val="Title"/>
         <w:spacing w:line="276" w:lineRule="auto"/>
         <w:ind w:left="0" w:firstLine="0"/>
-        <w:rPr/>
+        <w:rPr>
+          <w:rFonts w:ascii="Times New Roman" w:cs="Times New Roman" w:eastAsia="Times New Roman" w:hAnsi="Times New Roman"/>
+        </w:rPr>
       </w:pPr>
       <w:bookmarkStart w:colFirst="0" w:colLast="0" w:name="_xmif7nxdlon8" w:id="0"/>
       <w:bookmarkEnd w:id="0"/>
@@ -202,21 +204,10 @@
         </w:rPr>
         <w:t xml:space="preserve">Projectplan</w:t>
       </w:r>
-    </w:p>
-    <w:p>
-      <w:pPr>
-        <w:spacing w:before="240" w:line="276" w:lineRule="auto"/>
-        <w:ind w:left="0" w:firstLine="0"/>
-        <w:rPr>
-          <w:rFonts w:ascii="Times New Roman" w:cs="Times New Roman" w:eastAsia="Times New Roman" w:hAnsi="Times New Roman"/>
-        </w:rPr>
-      </w:pPr>
-      <w:r>
-        <w:rPr>
-          <w:rFonts w:ascii="Times New Roman" w:cs="Times New Roman" w:eastAsia="Times New Roman" w:hAnsi="Times New Roman"/>
-          <w:rtl w:val="0"/>
-        </w:rPr>
-        <w:t xml:space="preserve"> </w:t>
+      <w:r>
+        <w:rPr>
+          <w:rtl w:val="0"/>
+        </w:rPr>
       </w:r>
     </w:p>
     <w:p>
@@ -224,7 +215,9 @@
         <w:pStyle w:val="Subtitle"/>
         <w:spacing w:line="276" w:lineRule="auto"/>
         <w:ind w:left="0" w:firstLine="0"/>
-        <w:rPr/>
+        <w:rPr>
+          <w:rFonts w:ascii="Times New Roman" w:cs="Times New Roman" w:eastAsia="Times New Roman" w:hAnsi="Times New Roman"/>
+        </w:rPr>
       </w:pPr>
       <w:bookmarkStart w:colFirst="0" w:colLast="0" w:name="_g250eye7vz6e" w:id="1"/>
       <w:bookmarkEnd w:id="1"/>
@@ -234,21 +227,10 @@
         </w:rPr>
         <w:t xml:space="preserve">Asset tracking</w:t>
       </w:r>
-    </w:p>
-    <w:p>
-      <w:pPr>
-        <w:spacing w:before="240" w:line="276" w:lineRule="auto"/>
-        <w:ind w:left="0" w:firstLine="0"/>
-        <w:rPr>
-          <w:rFonts w:ascii="Times New Roman" w:cs="Times New Roman" w:eastAsia="Times New Roman" w:hAnsi="Times New Roman"/>
-        </w:rPr>
-      </w:pPr>
-      <w:r>
-        <w:rPr>
-          <w:rFonts w:ascii="Times New Roman" w:cs="Times New Roman" w:eastAsia="Times New Roman" w:hAnsi="Times New Roman"/>
-          <w:rtl w:val="0"/>
-        </w:rPr>
-        <w:t xml:space="preserve"> </w:t>
+      <w:r>
+        <w:rPr>
+          <w:rtl w:val="0"/>
+        </w:rPr>
       </w:r>
     </w:p>
     <w:p>
@@ -601,7 +583,17 @@
             <w:spacing w:before="80" w:line="240" w:lineRule="auto"/>
             <w:ind w:left="0" w:firstLine="0"/>
             <w:rPr>
-              <w:color w:val="1a1a1a"/>
+              <w:rFonts w:ascii="Lato" w:cs="Lato" w:eastAsia="Lato" w:hAnsi="Lato"/>
+              <w:b w:val="1"/>
+              <w:i w:val="0"/>
+              <w:smallCaps w:val="0"/>
+              <w:strike w:val="0"/>
+              <w:color w:val="1a1a1a"/>
+              <w:sz w:val="24"/>
+              <w:szCs w:val="24"/>
+              <w:u w:val="none"/>
+              <w:shd w:fill="auto" w:val="clear"/>
+              <w:vertAlign w:val="baseline"/>
             </w:rPr>
           </w:pPr>
           <w:r>
@@ -612,8 +604,17 @@
           <w:hyperlink w:anchor="_erl0wcvqxfdn">
             <w:r>
               <w:rPr>
+                <w:rFonts w:ascii="Lato" w:cs="Lato" w:eastAsia="Lato" w:hAnsi="Lato"/>
                 <w:b w:val="1"/>
+                <w:i w:val="0"/>
+                <w:smallCaps w:val="0"/>
+                <w:strike w:val="0"/>
                 <w:color w:val="1a1a1a"/>
+                <w:sz w:val="24"/>
+                <w:szCs w:val="24"/>
+                <w:u w:val="none"/>
+                <w:shd w:fill="auto" w:val="clear"/>
+                <w:vertAlign w:val="baseline"/>
                 <w:rtl w:val="0"/>
               </w:rPr>
               <w:t xml:space="preserve">Inhoudsopgave</w:t>
@@ -621,8 +622,17 @@
           </w:hyperlink>
           <w:r>
             <w:rPr>
+              <w:rFonts w:ascii="Lato" w:cs="Lato" w:eastAsia="Lato" w:hAnsi="Lato"/>
               <w:b w:val="1"/>
-              <w:color w:val="1a1a1a"/>
+              <w:i w:val="0"/>
+              <w:smallCaps w:val="0"/>
+              <w:strike w:val="0"/>
+              <w:color w:val="1a1a1a"/>
+              <w:sz w:val="24"/>
+              <w:szCs w:val="24"/>
+              <w:u w:val="none"/>
+              <w:shd w:fill="auto" w:val="clear"/>
+              <w:vertAlign w:val="baseline"/>
               <w:rtl w:val="0"/>
             </w:rPr>
             <w:tab/>
@@ -634,8 +644,17 @@
           </w:r>
           <w:r>
             <w:rPr>
+              <w:rFonts w:ascii="Lato" w:cs="Lato" w:eastAsia="Lato" w:hAnsi="Lato"/>
               <w:b w:val="1"/>
-              <w:color w:val="1a1a1a"/>
+              <w:i w:val="0"/>
+              <w:smallCaps w:val="0"/>
+              <w:strike w:val="0"/>
+              <w:color w:val="1a1a1a"/>
+              <w:sz w:val="24"/>
+              <w:szCs w:val="24"/>
+              <w:u w:val="none"/>
+              <w:shd w:fill="auto" w:val="clear"/>
+              <w:vertAlign w:val="baseline"/>
               <w:rtl w:val="0"/>
             </w:rPr>
             <w:t xml:space="preserve">1</w:t>
@@ -657,14 +676,33 @@
             <w:spacing w:before="200" w:line="240" w:lineRule="auto"/>
             <w:ind w:left="0" w:firstLine="0"/>
             <w:rPr>
-              <w:color w:val="1a1a1a"/>
+              <w:rFonts w:ascii="Lato" w:cs="Lato" w:eastAsia="Lato" w:hAnsi="Lato"/>
+              <w:b w:val="1"/>
+              <w:i w:val="0"/>
+              <w:smallCaps w:val="0"/>
+              <w:strike w:val="0"/>
+              <w:color w:val="1a1a1a"/>
+              <w:sz w:val="24"/>
+              <w:szCs w:val="24"/>
+              <w:u w:val="none"/>
+              <w:shd w:fill="auto" w:val="clear"/>
+              <w:vertAlign w:val="baseline"/>
             </w:rPr>
           </w:pPr>
-          <w:hyperlink w:anchor="_bcqsb850rnuj">
+          <w:hyperlink w:anchor="_qzu4wwkegeic">
             <w:r>
               <w:rPr>
+                <w:rFonts w:ascii="Lato" w:cs="Lato" w:eastAsia="Lato" w:hAnsi="Lato"/>
                 <w:b w:val="1"/>
+                <w:i w:val="0"/>
+                <w:smallCaps w:val="0"/>
+                <w:strike w:val="0"/>
                 <w:color w:val="1a1a1a"/>
+                <w:sz w:val="24"/>
+                <w:szCs w:val="24"/>
+                <w:u w:val="none"/>
+                <w:shd w:fill="auto" w:val="clear"/>
+                <w:vertAlign w:val="baseline"/>
                 <w:rtl w:val="0"/>
               </w:rPr>
               <w:t xml:space="preserve">Inleiding</w:t>
@@ -672,24 +710,42 @@
           </w:hyperlink>
           <w:r>
             <w:rPr>
+              <w:rFonts w:ascii="Lato" w:cs="Lato" w:eastAsia="Lato" w:hAnsi="Lato"/>
               <w:b w:val="1"/>
-              <w:color w:val="1a1a1a"/>
+              <w:i w:val="0"/>
+              <w:smallCaps w:val="0"/>
+              <w:strike w:val="0"/>
+              <w:color w:val="1a1a1a"/>
+              <w:sz w:val="24"/>
+              <w:szCs w:val="24"/>
+              <w:u w:val="none"/>
+              <w:shd w:fill="auto" w:val="clear"/>
+              <w:vertAlign w:val="baseline"/>
               <w:rtl w:val="0"/>
             </w:rPr>
             <w:tab/>
           </w:r>
           <w:r>
             <w:fldChar w:fldCharType="begin"/>
-            <w:instrText xml:space="preserve"> PAGEREF _bcqsb850rnuj \h </w:instrText>
+            <w:instrText xml:space="preserve"> PAGEREF _qzu4wwkegeic \h </w:instrText>
             <w:fldChar w:fldCharType="separate"/>
           </w:r>
           <w:r>
             <w:rPr>
+              <w:rFonts w:ascii="Lato" w:cs="Lato" w:eastAsia="Lato" w:hAnsi="Lato"/>
               <w:b w:val="1"/>
-              <w:color w:val="1a1a1a"/>
-              <w:rtl w:val="0"/>
-            </w:rPr>
-            <w:t xml:space="preserve">2</w:t>
+              <w:i w:val="0"/>
+              <w:smallCaps w:val="0"/>
+              <w:strike w:val="0"/>
+              <w:color w:val="1a1a1a"/>
+              <w:sz w:val="24"/>
+              <w:szCs w:val="24"/>
+              <w:u w:val="none"/>
+              <w:shd w:fill="auto" w:val="clear"/>
+              <w:vertAlign w:val="baseline"/>
+              <w:rtl w:val="0"/>
+            </w:rPr>
+            <w:t xml:space="preserve">3</w:t>
           </w:r>
           <w:r>
             <w:fldChar w:fldCharType="end"/>
@@ -708,14 +764,33 @@
             <w:spacing w:before="200" w:line="240" w:lineRule="auto"/>
             <w:ind w:left="0" w:firstLine="0"/>
             <w:rPr>
-              <w:color w:val="1a1a1a"/>
+              <w:rFonts w:ascii="Lato" w:cs="Lato" w:eastAsia="Lato" w:hAnsi="Lato"/>
+              <w:b w:val="1"/>
+              <w:i w:val="0"/>
+              <w:smallCaps w:val="0"/>
+              <w:strike w:val="0"/>
+              <w:color w:val="1a1a1a"/>
+              <w:sz w:val="24"/>
+              <w:szCs w:val="24"/>
+              <w:u w:val="none"/>
+              <w:shd w:fill="auto" w:val="clear"/>
+              <w:vertAlign w:val="baseline"/>
             </w:rPr>
           </w:pPr>
-          <w:hyperlink w:anchor="_5oszcl2jlq96">
+          <w:hyperlink w:anchor="_5x3epwiir54i">
             <w:r>
               <w:rPr>
+                <w:rFonts w:ascii="Lato" w:cs="Lato" w:eastAsia="Lato" w:hAnsi="Lato"/>
                 <w:b w:val="1"/>
+                <w:i w:val="0"/>
+                <w:smallCaps w:val="0"/>
+                <w:strike w:val="0"/>
                 <w:color w:val="1a1a1a"/>
+                <w:sz w:val="24"/>
+                <w:szCs w:val="24"/>
+                <w:u w:val="none"/>
+                <w:shd w:fill="auto" w:val="clear"/>
+                <w:vertAlign w:val="baseline"/>
                 <w:rtl w:val="0"/>
               </w:rPr>
               <w:t xml:space="preserve">Aanleiding</w:t>
@@ -723,24 +798,42 @@
           </w:hyperlink>
           <w:r>
             <w:rPr>
+              <w:rFonts w:ascii="Lato" w:cs="Lato" w:eastAsia="Lato" w:hAnsi="Lato"/>
               <w:b w:val="1"/>
-              <w:color w:val="1a1a1a"/>
+              <w:i w:val="0"/>
+              <w:smallCaps w:val="0"/>
+              <w:strike w:val="0"/>
+              <w:color w:val="1a1a1a"/>
+              <w:sz w:val="24"/>
+              <w:szCs w:val="24"/>
+              <w:u w:val="none"/>
+              <w:shd w:fill="auto" w:val="clear"/>
+              <w:vertAlign w:val="baseline"/>
               <w:rtl w:val="0"/>
             </w:rPr>
             <w:tab/>
           </w:r>
           <w:r>
             <w:fldChar w:fldCharType="begin"/>
-            <w:instrText xml:space="preserve"> PAGEREF _5oszcl2jlq96 \h </w:instrText>
+            <w:instrText xml:space="preserve"> PAGEREF _5x3epwiir54i \h </w:instrText>
             <w:fldChar w:fldCharType="separate"/>
           </w:r>
           <w:r>
             <w:rPr>
+              <w:rFonts w:ascii="Lato" w:cs="Lato" w:eastAsia="Lato" w:hAnsi="Lato"/>
               <w:b w:val="1"/>
-              <w:color w:val="1a1a1a"/>
-              <w:rtl w:val="0"/>
-            </w:rPr>
-            <w:t xml:space="preserve">3</w:t>
+              <w:i w:val="0"/>
+              <w:smallCaps w:val="0"/>
+              <w:strike w:val="0"/>
+              <w:color w:val="1a1a1a"/>
+              <w:sz w:val="24"/>
+              <w:szCs w:val="24"/>
+              <w:u w:val="none"/>
+              <w:shd w:fill="auto" w:val="clear"/>
+              <w:vertAlign w:val="baseline"/>
+              <w:rtl w:val="0"/>
+            </w:rPr>
+            <w:t xml:space="preserve">4</w:t>
           </w:r>
           <w:r>
             <w:fldChar w:fldCharType="end"/>
@@ -759,14 +852,33 @@
             <w:spacing w:before="200" w:line="240" w:lineRule="auto"/>
             <w:ind w:left="0" w:firstLine="0"/>
             <w:rPr>
-              <w:color w:val="1a1a1a"/>
+              <w:rFonts w:ascii="Lato" w:cs="Lato" w:eastAsia="Lato" w:hAnsi="Lato"/>
+              <w:b w:val="1"/>
+              <w:i w:val="0"/>
+              <w:smallCaps w:val="0"/>
+              <w:strike w:val="0"/>
+              <w:color w:val="1a1a1a"/>
+              <w:sz w:val="24"/>
+              <w:szCs w:val="24"/>
+              <w:u w:val="none"/>
+              <w:shd w:fill="auto" w:val="clear"/>
+              <w:vertAlign w:val="baseline"/>
             </w:rPr>
           </w:pPr>
-          <w:hyperlink w:anchor="_8gks39gystff">
+          <w:hyperlink w:anchor="_jflo0r84sl1m">
             <w:r>
               <w:rPr>
+                <w:rFonts w:ascii="Lato" w:cs="Lato" w:eastAsia="Lato" w:hAnsi="Lato"/>
                 <w:b w:val="1"/>
+                <w:i w:val="0"/>
+                <w:smallCaps w:val="0"/>
+                <w:strike w:val="0"/>
                 <w:color w:val="1a1a1a"/>
+                <w:sz w:val="24"/>
+                <w:szCs w:val="24"/>
+                <w:u w:val="none"/>
+                <w:shd w:fill="auto" w:val="clear"/>
+                <w:vertAlign w:val="baseline"/>
                 <w:rtl w:val="0"/>
               </w:rPr>
               <w:t xml:space="preserve">Doelen</w:t>
@@ -774,24 +886,42 @@
           </w:hyperlink>
           <w:r>
             <w:rPr>
+              <w:rFonts w:ascii="Lato" w:cs="Lato" w:eastAsia="Lato" w:hAnsi="Lato"/>
               <w:b w:val="1"/>
-              <w:color w:val="1a1a1a"/>
+              <w:i w:val="0"/>
+              <w:smallCaps w:val="0"/>
+              <w:strike w:val="0"/>
+              <w:color w:val="1a1a1a"/>
+              <w:sz w:val="24"/>
+              <w:szCs w:val="24"/>
+              <w:u w:val="none"/>
+              <w:shd w:fill="auto" w:val="clear"/>
+              <w:vertAlign w:val="baseline"/>
               <w:rtl w:val="0"/>
             </w:rPr>
             <w:tab/>
           </w:r>
           <w:r>
             <w:fldChar w:fldCharType="begin"/>
-            <w:instrText xml:space="preserve"> PAGEREF _8gks39gystff \h </w:instrText>
+            <w:instrText xml:space="preserve"> PAGEREF _jflo0r84sl1m \h </w:instrText>
             <w:fldChar w:fldCharType="separate"/>
           </w:r>
           <w:r>
             <w:rPr>
+              <w:rFonts w:ascii="Lato" w:cs="Lato" w:eastAsia="Lato" w:hAnsi="Lato"/>
               <w:b w:val="1"/>
-              <w:color w:val="1a1a1a"/>
-              <w:rtl w:val="0"/>
-            </w:rPr>
-            <w:t xml:space="preserve">4</w:t>
+              <w:i w:val="0"/>
+              <w:smallCaps w:val="0"/>
+              <w:strike w:val="0"/>
+              <w:color w:val="1a1a1a"/>
+              <w:sz w:val="24"/>
+              <w:szCs w:val="24"/>
+              <w:u w:val="none"/>
+              <w:shd w:fill="auto" w:val="clear"/>
+              <w:vertAlign w:val="baseline"/>
+              <w:rtl w:val="0"/>
+            </w:rPr>
+            <w:t xml:space="preserve">5</w:t>
           </w:r>
           <w:r>
             <w:fldChar w:fldCharType="end"/>
@@ -810,13 +940,33 @@
             <w:spacing w:before="60" w:line="240" w:lineRule="auto"/>
             <w:ind w:left="360" w:firstLine="0"/>
             <w:rPr>
-              <w:color w:val="1a1a1a"/>
+              <w:rFonts w:ascii="Lato" w:cs="Lato" w:eastAsia="Lato" w:hAnsi="Lato"/>
+              <w:b w:val="0"/>
+              <w:i w:val="0"/>
+              <w:smallCaps w:val="0"/>
+              <w:strike w:val="0"/>
+              <w:color w:val="1a1a1a"/>
+              <w:sz w:val="24"/>
+              <w:szCs w:val="24"/>
+              <w:u w:val="none"/>
+              <w:shd w:fill="auto" w:val="clear"/>
+              <w:vertAlign w:val="baseline"/>
             </w:rPr>
           </w:pPr>
           <w:hyperlink w:anchor="_2rq99pgkx5wh">
             <w:r>
               <w:rPr>
+                <w:rFonts w:ascii="Lato" w:cs="Lato" w:eastAsia="Lato" w:hAnsi="Lato"/>
+                <w:b w:val="0"/>
+                <w:i w:val="0"/>
+                <w:smallCaps w:val="0"/>
+                <w:strike w:val="0"/>
                 <w:color w:val="1a1a1a"/>
+                <w:sz w:val="24"/>
+                <w:szCs w:val="24"/>
+                <w:u w:val="none"/>
+                <w:shd w:fill="auto" w:val="clear"/>
+                <w:vertAlign w:val="baseline"/>
                 <w:rtl w:val="0"/>
               </w:rPr>
               <w:t xml:space="preserve">Fase 1 Onderzoeksfase</w:t>
@@ -824,7 +974,17 @@
           </w:hyperlink>
           <w:r>
             <w:rPr>
-              <w:color w:val="1a1a1a"/>
+              <w:rFonts w:ascii="Lato" w:cs="Lato" w:eastAsia="Lato" w:hAnsi="Lato"/>
+              <w:b w:val="0"/>
+              <w:i w:val="0"/>
+              <w:smallCaps w:val="0"/>
+              <w:strike w:val="0"/>
+              <w:color w:val="1a1a1a"/>
+              <w:sz w:val="24"/>
+              <w:szCs w:val="24"/>
+              <w:u w:val="none"/>
+              <w:shd w:fill="auto" w:val="clear"/>
+              <w:vertAlign w:val="baseline"/>
               <w:rtl w:val="0"/>
             </w:rPr>
             <w:tab/>
@@ -836,10 +996,20 @@
           </w:r>
           <w:r>
             <w:rPr>
-              <w:color w:val="1a1a1a"/>
-              <w:rtl w:val="0"/>
-            </w:rPr>
-            <w:t xml:space="preserve">4</w:t>
+              <w:rFonts w:ascii="Lato" w:cs="Lato" w:eastAsia="Lato" w:hAnsi="Lato"/>
+              <w:b w:val="0"/>
+              <w:i w:val="0"/>
+              <w:smallCaps w:val="0"/>
+              <w:strike w:val="0"/>
+              <w:color w:val="1a1a1a"/>
+              <w:sz w:val="24"/>
+              <w:szCs w:val="24"/>
+              <w:u w:val="none"/>
+              <w:shd w:fill="auto" w:val="clear"/>
+              <w:vertAlign w:val="baseline"/>
+              <w:rtl w:val="0"/>
+            </w:rPr>
+            <w:t xml:space="preserve">5</w:t>
           </w:r>
           <w:r>
             <w:fldChar w:fldCharType="end"/>
@@ -858,13 +1028,33 @@
             <w:spacing w:before="60" w:line="240" w:lineRule="auto"/>
             <w:ind w:left="360" w:firstLine="0"/>
             <w:rPr>
-              <w:color w:val="1a1a1a"/>
+              <w:rFonts w:ascii="Lato" w:cs="Lato" w:eastAsia="Lato" w:hAnsi="Lato"/>
+              <w:b w:val="0"/>
+              <w:i w:val="0"/>
+              <w:smallCaps w:val="0"/>
+              <w:strike w:val="0"/>
+              <w:color w:val="1a1a1a"/>
+              <w:sz w:val="24"/>
+              <w:szCs w:val="24"/>
+              <w:u w:val="none"/>
+              <w:shd w:fill="auto" w:val="clear"/>
+              <w:vertAlign w:val="baseline"/>
             </w:rPr>
           </w:pPr>
           <w:hyperlink w:anchor="_w28k9f73x3pk">
             <w:r>
               <w:rPr>
+                <w:rFonts w:ascii="Lato" w:cs="Lato" w:eastAsia="Lato" w:hAnsi="Lato"/>
+                <w:b w:val="0"/>
+                <w:i w:val="0"/>
+                <w:smallCaps w:val="0"/>
+                <w:strike w:val="0"/>
                 <w:color w:val="1a1a1a"/>
+                <w:sz w:val="24"/>
+                <w:szCs w:val="24"/>
+                <w:u w:val="none"/>
+                <w:shd w:fill="auto" w:val="clear"/>
+                <w:vertAlign w:val="baseline"/>
                 <w:rtl w:val="0"/>
               </w:rPr>
               <w:t xml:space="preserve">Fase 2 Projectplan</w:t>
@@ -872,7 +1062,17 @@
           </w:hyperlink>
           <w:r>
             <w:rPr>
-              <w:color w:val="1a1a1a"/>
+              <w:rFonts w:ascii="Lato" w:cs="Lato" w:eastAsia="Lato" w:hAnsi="Lato"/>
+              <w:b w:val="0"/>
+              <w:i w:val="0"/>
+              <w:smallCaps w:val="0"/>
+              <w:strike w:val="0"/>
+              <w:color w:val="1a1a1a"/>
+              <w:sz w:val="24"/>
+              <w:szCs w:val="24"/>
+              <w:u w:val="none"/>
+              <w:shd w:fill="auto" w:val="clear"/>
+              <w:vertAlign w:val="baseline"/>
               <w:rtl w:val="0"/>
             </w:rPr>
             <w:tab/>
@@ -884,10 +1084,20 @@
           </w:r>
           <w:r>
             <w:rPr>
-              <w:color w:val="1a1a1a"/>
-              <w:rtl w:val="0"/>
-            </w:rPr>
-            <w:t xml:space="preserve">4</w:t>
+              <w:rFonts w:ascii="Lato" w:cs="Lato" w:eastAsia="Lato" w:hAnsi="Lato"/>
+              <w:b w:val="0"/>
+              <w:i w:val="0"/>
+              <w:smallCaps w:val="0"/>
+              <w:strike w:val="0"/>
+              <w:color w:val="1a1a1a"/>
+              <w:sz w:val="24"/>
+              <w:szCs w:val="24"/>
+              <w:u w:val="none"/>
+              <w:shd w:fill="auto" w:val="clear"/>
+              <w:vertAlign w:val="baseline"/>
+              <w:rtl w:val="0"/>
+            </w:rPr>
+            <w:t xml:space="preserve">5</w:t>
           </w:r>
           <w:r>
             <w:fldChar w:fldCharType="end"/>
@@ -906,13 +1116,33 @@
             <w:spacing w:before="60" w:line="240" w:lineRule="auto"/>
             <w:ind w:left="360" w:firstLine="0"/>
             <w:rPr>
-              <w:color w:val="1a1a1a"/>
+              <w:rFonts w:ascii="Lato" w:cs="Lato" w:eastAsia="Lato" w:hAnsi="Lato"/>
+              <w:b w:val="0"/>
+              <w:i w:val="0"/>
+              <w:smallCaps w:val="0"/>
+              <w:strike w:val="0"/>
+              <w:color w:val="1a1a1a"/>
+              <w:sz w:val="24"/>
+              <w:szCs w:val="24"/>
+              <w:u w:val="none"/>
+              <w:shd w:fill="auto" w:val="clear"/>
+              <w:vertAlign w:val="baseline"/>
             </w:rPr>
           </w:pPr>
           <w:hyperlink w:anchor="_u1amauw0bxww">
             <w:r>
               <w:rPr>
+                <w:rFonts w:ascii="Lato" w:cs="Lato" w:eastAsia="Lato" w:hAnsi="Lato"/>
+                <w:b w:val="0"/>
+                <w:i w:val="0"/>
+                <w:smallCaps w:val="0"/>
+                <w:strike w:val="0"/>
                 <w:color w:val="1a1a1a"/>
+                <w:sz w:val="24"/>
+                <w:szCs w:val="24"/>
+                <w:u w:val="none"/>
+                <w:shd w:fill="auto" w:val="clear"/>
+                <w:vertAlign w:val="baseline"/>
                 <w:rtl w:val="0"/>
               </w:rPr>
               <w:t xml:space="preserve">Fase 3 Functioneel &amp; technische ontwerp</w:t>
@@ -920,7 +1150,17 @@
           </w:hyperlink>
           <w:r>
             <w:rPr>
-              <w:color w:val="1a1a1a"/>
+              <w:rFonts w:ascii="Lato" w:cs="Lato" w:eastAsia="Lato" w:hAnsi="Lato"/>
+              <w:b w:val="0"/>
+              <w:i w:val="0"/>
+              <w:smallCaps w:val="0"/>
+              <w:strike w:val="0"/>
+              <w:color w:val="1a1a1a"/>
+              <w:sz w:val="24"/>
+              <w:szCs w:val="24"/>
+              <w:u w:val="none"/>
+              <w:shd w:fill="auto" w:val="clear"/>
+              <w:vertAlign w:val="baseline"/>
               <w:rtl w:val="0"/>
             </w:rPr>
             <w:tab/>
@@ -932,10 +1172,20 @@
           </w:r>
           <w:r>
             <w:rPr>
-              <w:color w:val="1a1a1a"/>
-              <w:rtl w:val="0"/>
-            </w:rPr>
-            <w:t xml:space="preserve">4</w:t>
+              <w:rFonts w:ascii="Lato" w:cs="Lato" w:eastAsia="Lato" w:hAnsi="Lato"/>
+              <w:b w:val="0"/>
+              <w:i w:val="0"/>
+              <w:smallCaps w:val="0"/>
+              <w:strike w:val="0"/>
+              <w:color w:val="1a1a1a"/>
+              <w:sz w:val="24"/>
+              <w:szCs w:val="24"/>
+              <w:u w:val="none"/>
+              <w:shd w:fill="auto" w:val="clear"/>
+              <w:vertAlign w:val="baseline"/>
+              <w:rtl w:val="0"/>
+            </w:rPr>
+            <w:t xml:space="preserve">5</w:t>
           </w:r>
           <w:r>
             <w:fldChar w:fldCharType="end"/>
@@ -954,13 +1204,33 @@
             <w:spacing w:before="60" w:line="240" w:lineRule="auto"/>
             <w:ind w:left="360" w:firstLine="0"/>
             <w:rPr>
-              <w:color w:val="1a1a1a"/>
+              <w:rFonts w:ascii="Lato" w:cs="Lato" w:eastAsia="Lato" w:hAnsi="Lato"/>
+              <w:b w:val="0"/>
+              <w:i w:val="0"/>
+              <w:smallCaps w:val="0"/>
+              <w:strike w:val="0"/>
+              <w:color w:val="1a1a1a"/>
+              <w:sz w:val="24"/>
+              <w:szCs w:val="24"/>
+              <w:u w:val="none"/>
+              <w:shd w:fill="auto" w:val="clear"/>
+              <w:vertAlign w:val="baseline"/>
             </w:rPr>
           </w:pPr>
-          <w:hyperlink w:anchor="_as3bd1krplmi">
+          <w:hyperlink w:anchor="_5wxvskanrvnz">
             <w:r>
               <w:rPr>
+                <w:rFonts w:ascii="Lato" w:cs="Lato" w:eastAsia="Lato" w:hAnsi="Lato"/>
+                <w:b w:val="0"/>
+                <w:i w:val="0"/>
+                <w:smallCaps w:val="0"/>
+                <w:strike w:val="0"/>
                 <w:color w:val="1a1a1a"/>
+                <w:sz w:val="24"/>
+                <w:szCs w:val="24"/>
+                <w:u w:val="none"/>
+                <w:shd w:fill="auto" w:val="clear"/>
+                <w:vertAlign w:val="baseline"/>
                 <w:rtl w:val="0"/>
               </w:rPr>
               <w:t xml:space="preserve">Fase 4: Sprint 1</w:t>
@@ -968,22 +1238,42 @@
           </w:hyperlink>
           <w:r>
             <w:rPr>
-              <w:color w:val="1a1a1a"/>
+              <w:rFonts w:ascii="Lato" w:cs="Lato" w:eastAsia="Lato" w:hAnsi="Lato"/>
+              <w:b w:val="0"/>
+              <w:i w:val="0"/>
+              <w:smallCaps w:val="0"/>
+              <w:strike w:val="0"/>
+              <w:color w:val="1a1a1a"/>
+              <w:sz w:val="24"/>
+              <w:szCs w:val="24"/>
+              <w:u w:val="none"/>
+              <w:shd w:fill="auto" w:val="clear"/>
+              <w:vertAlign w:val="baseline"/>
               <w:rtl w:val="0"/>
             </w:rPr>
             <w:tab/>
           </w:r>
           <w:r>
             <w:fldChar w:fldCharType="begin"/>
-            <w:instrText xml:space="preserve"> PAGEREF _as3bd1krplmi \h </w:instrText>
+            <w:instrText xml:space="preserve"> PAGEREF _5wxvskanrvnz \h </w:instrText>
             <w:fldChar w:fldCharType="separate"/>
           </w:r>
           <w:r>
             <w:rPr>
-              <w:color w:val="1a1a1a"/>
-              <w:rtl w:val="0"/>
-            </w:rPr>
-            <w:t xml:space="preserve">4</w:t>
+              <w:rFonts w:ascii="Lato" w:cs="Lato" w:eastAsia="Lato" w:hAnsi="Lato"/>
+              <w:b w:val="0"/>
+              <w:i w:val="0"/>
+              <w:smallCaps w:val="0"/>
+              <w:strike w:val="0"/>
+              <w:color w:val="1a1a1a"/>
+              <w:sz w:val="24"/>
+              <w:szCs w:val="24"/>
+              <w:u w:val="none"/>
+              <w:shd w:fill="auto" w:val="clear"/>
+              <w:vertAlign w:val="baseline"/>
+              <w:rtl w:val="0"/>
+            </w:rPr>
+            <w:t xml:space="preserve">6</w:t>
           </w:r>
           <w:r>
             <w:fldChar w:fldCharType="end"/>
@@ -1002,13 +1292,33 @@
             <w:spacing w:before="60" w:line="240" w:lineRule="auto"/>
             <w:ind w:left="360" w:firstLine="0"/>
             <w:rPr>
-              <w:color w:val="1a1a1a"/>
+              <w:rFonts w:ascii="Lato" w:cs="Lato" w:eastAsia="Lato" w:hAnsi="Lato"/>
+              <w:b w:val="0"/>
+              <w:i w:val="0"/>
+              <w:smallCaps w:val="0"/>
+              <w:strike w:val="0"/>
+              <w:color w:val="1a1a1a"/>
+              <w:sz w:val="24"/>
+              <w:szCs w:val="24"/>
+              <w:u w:val="none"/>
+              <w:shd w:fill="auto" w:val="clear"/>
+              <w:vertAlign w:val="baseline"/>
             </w:rPr>
           </w:pPr>
           <w:hyperlink w:anchor="_kcdfubhuigje">
             <w:r>
               <w:rPr>
+                <w:rFonts w:ascii="Lato" w:cs="Lato" w:eastAsia="Lato" w:hAnsi="Lato"/>
+                <w:b w:val="0"/>
+                <w:i w:val="0"/>
+                <w:smallCaps w:val="0"/>
+                <w:strike w:val="0"/>
                 <w:color w:val="1a1a1a"/>
+                <w:sz w:val="24"/>
+                <w:szCs w:val="24"/>
+                <w:u w:val="none"/>
+                <w:shd w:fill="auto" w:val="clear"/>
+                <w:vertAlign w:val="baseline"/>
                 <w:rtl w:val="0"/>
               </w:rPr>
               <w:t xml:space="preserve">Fase 5: Sprint 2</w:t>
@@ -1016,7 +1326,17 @@
           </w:hyperlink>
           <w:r>
             <w:rPr>
-              <w:color w:val="1a1a1a"/>
+              <w:rFonts w:ascii="Lato" w:cs="Lato" w:eastAsia="Lato" w:hAnsi="Lato"/>
+              <w:b w:val="0"/>
+              <w:i w:val="0"/>
+              <w:smallCaps w:val="0"/>
+              <w:strike w:val="0"/>
+              <w:color w:val="1a1a1a"/>
+              <w:sz w:val="24"/>
+              <w:szCs w:val="24"/>
+              <w:u w:val="none"/>
+              <w:shd w:fill="auto" w:val="clear"/>
+              <w:vertAlign w:val="baseline"/>
               <w:rtl w:val="0"/>
             </w:rPr>
             <w:tab/>
@@ -1028,10 +1348,20 @@
           </w:r>
           <w:r>
             <w:rPr>
-              <w:color w:val="1a1a1a"/>
-              <w:rtl w:val="0"/>
-            </w:rPr>
-            <w:t xml:space="preserve">5</w:t>
+              <w:rFonts w:ascii="Lato" w:cs="Lato" w:eastAsia="Lato" w:hAnsi="Lato"/>
+              <w:b w:val="0"/>
+              <w:i w:val="0"/>
+              <w:smallCaps w:val="0"/>
+              <w:strike w:val="0"/>
+              <w:color w:val="1a1a1a"/>
+              <w:sz w:val="24"/>
+              <w:szCs w:val="24"/>
+              <w:u w:val="none"/>
+              <w:shd w:fill="auto" w:val="clear"/>
+              <w:vertAlign w:val="baseline"/>
+              <w:rtl w:val="0"/>
+            </w:rPr>
+            <w:t xml:space="preserve">6</w:t>
           </w:r>
           <w:r>
             <w:fldChar w:fldCharType="end"/>
@@ -1050,13 +1380,33 @@
             <w:spacing w:before="60" w:line="240" w:lineRule="auto"/>
             <w:ind w:left="360" w:firstLine="0"/>
             <w:rPr>
-              <w:color w:val="1a1a1a"/>
+              <w:rFonts w:ascii="Lato" w:cs="Lato" w:eastAsia="Lato" w:hAnsi="Lato"/>
+              <w:b w:val="0"/>
+              <w:i w:val="0"/>
+              <w:smallCaps w:val="0"/>
+              <w:strike w:val="0"/>
+              <w:color w:val="1a1a1a"/>
+              <w:sz w:val="24"/>
+              <w:szCs w:val="24"/>
+              <w:u w:val="none"/>
+              <w:shd w:fill="auto" w:val="clear"/>
+              <w:vertAlign w:val="baseline"/>
             </w:rPr>
           </w:pPr>
           <w:hyperlink w:anchor="_tmwm9nsqr4ed">
             <w:r>
               <w:rPr>
+                <w:rFonts w:ascii="Lato" w:cs="Lato" w:eastAsia="Lato" w:hAnsi="Lato"/>
+                <w:b w:val="0"/>
+                <w:i w:val="0"/>
+                <w:smallCaps w:val="0"/>
+                <w:strike w:val="0"/>
                 <w:color w:val="1a1a1a"/>
+                <w:sz w:val="24"/>
+                <w:szCs w:val="24"/>
+                <w:u w:val="none"/>
+                <w:shd w:fill="auto" w:val="clear"/>
+                <w:vertAlign w:val="baseline"/>
                 <w:rtl w:val="0"/>
               </w:rPr>
               <w:t xml:space="preserve">Fase 6: Sprint 3</w:t>
@@ -1064,7 +1414,17 @@
           </w:hyperlink>
           <w:r>
             <w:rPr>
-              <w:color w:val="1a1a1a"/>
+              <w:rFonts w:ascii="Lato" w:cs="Lato" w:eastAsia="Lato" w:hAnsi="Lato"/>
+              <w:b w:val="0"/>
+              <w:i w:val="0"/>
+              <w:smallCaps w:val="0"/>
+              <w:strike w:val="0"/>
+              <w:color w:val="1a1a1a"/>
+              <w:sz w:val="24"/>
+              <w:szCs w:val="24"/>
+              <w:u w:val="none"/>
+              <w:shd w:fill="auto" w:val="clear"/>
+              <w:vertAlign w:val="baseline"/>
               <w:rtl w:val="0"/>
             </w:rPr>
             <w:tab/>
@@ -1076,10 +1436,20 @@
           </w:r>
           <w:r>
             <w:rPr>
-              <w:color w:val="1a1a1a"/>
-              <w:rtl w:val="0"/>
-            </w:rPr>
-            <w:t xml:space="preserve">5</w:t>
+              <w:rFonts w:ascii="Lato" w:cs="Lato" w:eastAsia="Lato" w:hAnsi="Lato"/>
+              <w:b w:val="0"/>
+              <w:i w:val="0"/>
+              <w:smallCaps w:val="0"/>
+              <w:strike w:val="0"/>
+              <w:color w:val="1a1a1a"/>
+              <w:sz w:val="24"/>
+              <w:szCs w:val="24"/>
+              <w:u w:val="none"/>
+              <w:shd w:fill="auto" w:val="clear"/>
+              <w:vertAlign w:val="baseline"/>
+              <w:rtl w:val="0"/>
+            </w:rPr>
+            <w:t xml:space="preserve">6</w:t>
           </w:r>
           <w:r>
             <w:fldChar w:fldCharType="end"/>
@@ -1098,13 +1468,33 @@
             <w:spacing w:before="60" w:line="240" w:lineRule="auto"/>
             <w:ind w:left="360" w:firstLine="0"/>
             <w:rPr>
-              <w:color w:val="1a1a1a"/>
+              <w:rFonts w:ascii="Lato" w:cs="Lato" w:eastAsia="Lato" w:hAnsi="Lato"/>
+              <w:b w:val="0"/>
+              <w:i w:val="0"/>
+              <w:smallCaps w:val="0"/>
+              <w:strike w:val="0"/>
+              <w:color w:val="1a1a1a"/>
+              <w:sz w:val="24"/>
+              <w:szCs w:val="24"/>
+              <w:u w:val="none"/>
+              <w:shd w:fill="auto" w:val="clear"/>
+              <w:vertAlign w:val="baseline"/>
             </w:rPr>
           </w:pPr>
           <w:hyperlink w:anchor="_ym8uwolwz3tj">
             <w:r>
               <w:rPr>
+                <w:rFonts w:ascii="Lato" w:cs="Lato" w:eastAsia="Lato" w:hAnsi="Lato"/>
+                <w:b w:val="0"/>
+                <w:i w:val="0"/>
+                <w:smallCaps w:val="0"/>
+                <w:strike w:val="0"/>
                 <w:color w:val="1a1a1a"/>
+                <w:sz w:val="24"/>
+                <w:szCs w:val="24"/>
+                <w:u w:val="none"/>
+                <w:shd w:fill="auto" w:val="clear"/>
+                <w:vertAlign w:val="baseline"/>
                 <w:rtl w:val="0"/>
               </w:rPr>
               <w:t xml:space="preserve">Fase 7: Sprint 4</w:t>
@@ -1112,7 +1502,17 @@
           </w:hyperlink>
           <w:r>
             <w:rPr>
-              <w:color w:val="1a1a1a"/>
+              <w:rFonts w:ascii="Lato" w:cs="Lato" w:eastAsia="Lato" w:hAnsi="Lato"/>
+              <w:b w:val="0"/>
+              <w:i w:val="0"/>
+              <w:smallCaps w:val="0"/>
+              <w:strike w:val="0"/>
+              <w:color w:val="1a1a1a"/>
+              <w:sz w:val="24"/>
+              <w:szCs w:val="24"/>
+              <w:u w:val="none"/>
+              <w:shd w:fill="auto" w:val="clear"/>
+              <w:vertAlign w:val="baseline"/>
               <w:rtl w:val="0"/>
             </w:rPr>
             <w:tab/>
@@ -1124,10 +1524,20 @@
           </w:r>
           <w:r>
             <w:rPr>
-              <w:color w:val="1a1a1a"/>
-              <w:rtl w:val="0"/>
-            </w:rPr>
-            <w:t xml:space="preserve">5</w:t>
+              <w:rFonts w:ascii="Lato" w:cs="Lato" w:eastAsia="Lato" w:hAnsi="Lato"/>
+              <w:b w:val="0"/>
+              <w:i w:val="0"/>
+              <w:smallCaps w:val="0"/>
+              <w:strike w:val="0"/>
+              <w:color w:val="1a1a1a"/>
+              <w:sz w:val="24"/>
+              <w:szCs w:val="24"/>
+              <w:u w:val="none"/>
+              <w:shd w:fill="auto" w:val="clear"/>
+              <w:vertAlign w:val="baseline"/>
+              <w:rtl w:val="0"/>
+            </w:rPr>
+            <w:t xml:space="preserve">6</w:t>
           </w:r>
           <w:r>
             <w:fldChar w:fldCharType="end"/>
@@ -1146,13 +1556,33 @@
             <w:spacing w:before="60" w:line="240" w:lineRule="auto"/>
             <w:ind w:left="360" w:firstLine="0"/>
             <w:rPr>
-              <w:color w:val="1a1a1a"/>
+              <w:rFonts w:ascii="Lato" w:cs="Lato" w:eastAsia="Lato" w:hAnsi="Lato"/>
+              <w:b w:val="0"/>
+              <w:i w:val="0"/>
+              <w:smallCaps w:val="0"/>
+              <w:strike w:val="0"/>
+              <w:color w:val="1a1a1a"/>
+              <w:sz w:val="24"/>
+              <w:szCs w:val="24"/>
+              <w:u w:val="none"/>
+              <w:shd w:fill="auto" w:val="clear"/>
+              <w:vertAlign w:val="baseline"/>
             </w:rPr>
           </w:pPr>
           <w:hyperlink w:anchor="_i0lh00dn8iiq">
             <w:r>
               <w:rPr>
+                <w:rFonts w:ascii="Lato" w:cs="Lato" w:eastAsia="Lato" w:hAnsi="Lato"/>
+                <w:b w:val="0"/>
+                <w:i w:val="0"/>
+                <w:smallCaps w:val="0"/>
+                <w:strike w:val="0"/>
                 <w:color w:val="1a1a1a"/>
+                <w:sz w:val="24"/>
+                <w:szCs w:val="24"/>
+                <w:u w:val="none"/>
+                <w:shd w:fill="auto" w:val="clear"/>
+                <w:vertAlign w:val="baseline"/>
                 <w:rtl w:val="0"/>
               </w:rPr>
               <w:t xml:space="preserve">Fase 8: Sprint 5</w:t>
@@ -1160,7 +1590,17 @@
           </w:hyperlink>
           <w:r>
             <w:rPr>
-              <w:color w:val="1a1a1a"/>
+              <w:rFonts w:ascii="Lato" w:cs="Lato" w:eastAsia="Lato" w:hAnsi="Lato"/>
+              <w:b w:val="0"/>
+              <w:i w:val="0"/>
+              <w:smallCaps w:val="0"/>
+              <w:strike w:val="0"/>
+              <w:color w:val="1a1a1a"/>
+              <w:sz w:val="24"/>
+              <w:szCs w:val="24"/>
+              <w:u w:val="none"/>
+              <w:shd w:fill="auto" w:val="clear"/>
+              <w:vertAlign w:val="baseline"/>
               <w:rtl w:val="0"/>
             </w:rPr>
             <w:tab/>
@@ -1172,10 +1612,20 @@
           </w:r>
           <w:r>
             <w:rPr>
-              <w:color w:val="1a1a1a"/>
-              <w:rtl w:val="0"/>
-            </w:rPr>
-            <w:t xml:space="preserve">5</w:t>
+              <w:rFonts w:ascii="Lato" w:cs="Lato" w:eastAsia="Lato" w:hAnsi="Lato"/>
+              <w:b w:val="0"/>
+              <w:i w:val="0"/>
+              <w:smallCaps w:val="0"/>
+              <w:strike w:val="0"/>
+              <w:color w:val="1a1a1a"/>
+              <w:sz w:val="24"/>
+              <w:szCs w:val="24"/>
+              <w:u w:val="none"/>
+              <w:shd w:fill="auto" w:val="clear"/>
+              <w:vertAlign w:val="baseline"/>
+              <w:rtl w:val="0"/>
+            </w:rPr>
+            <w:t xml:space="preserve">6</w:t>
           </w:r>
           <w:r>
             <w:fldChar w:fldCharType="end"/>
@@ -1194,13 +1644,33 @@
             <w:spacing w:before="60" w:line="240" w:lineRule="auto"/>
             <w:ind w:left="360" w:firstLine="0"/>
             <w:rPr>
-              <w:color w:val="1a1a1a"/>
+              <w:rFonts w:ascii="Lato" w:cs="Lato" w:eastAsia="Lato" w:hAnsi="Lato"/>
+              <w:b w:val="0"/>
+              <w:i w:val="0"/>
+              <w:smallCaps w:val="0"/>
+              <w:strike w:val="0"/>
+              <w:color w:val="1a1a1a"/>
+              <w:sz w:val="24"/>
+              <w:szCs w:val="24"/>
+              <w:u w:val="none"/>
+              <w:shd w:fill="auto" w:val="clear"/>
+              <w:vertAlign w:val="baseline"/>
             </w:rPr>
           </w:pPr>
-          <w:hyperlink w:anchor="_vqfwv7dgv081">
+          <w:hyperlink w:anchor="_3616qk4ldkgs">
             <w:r>
               <w:rPr>
+                <w:rFonts w:ascii="Lato" w:cs="Lato" w:eastAsia="Lato" w:hAnsi="Lato"/>
+                <w:b w:val="0"/>
+                <w:i w:val="0"/>
+                <w:smallCaps w:val="0"/>
+                <w:strike w:val="0"/>
                 <w:color w:val="1a1a1a"/>
+                <w:sz w:val="24"/>
+                <w:szCs w:val="24"/>
+                <w:u w:val="none"/>
+                <w:shd w:fill="auto" w:val="clear"/>
+                <w:vertAlign w:val="baseline"/>
                 <w:rtl w:val="0"/>
               </w:rPr>
               <w:t xml:space="preserve">Fase 9: Sprint 6</w:t>
@@ -1208,22 +1678,42 @@
           </w:hyperlink>
           <w:r>
             <w:rPr>
-              <w:color w:val="1a1a1a"/>
+              <w:rFonts w:ascii="Lato" w:cs="Lato" w:eastAsia="Lato" w:hAnsi="Lato"/>
+              <w:b w:val="0"/>
+              <w:i w:val="0"/>
+              <w:smallCaps w:val="0"/>
+              <w:strike w:val="0"/>
+              <w:color w:val="1a1a1a"/>
+              <w:sz w:val="24"/>
+              <w:szCs w:val="24"/>
+              <w:u w:val="none"/>
+              <w:shd w:fill="auto" w:val="clear"/>
+              <w:vertAlign w:val="baseline"/>
               <w:rtl w:val="0"/>
             </w:rPr>
             <w:tab/>
           </w:r>
           <w:r>
             <w:fldChar w:fldCharType="begin"/>
-            <w:instrText xml:space="preserve"> PAGEREF _vqfwv7dgv081 \h </w:instrText>
+            <w:instrText xml:space="preserve"> PAGEREF _3616qk4ldkgs \h </w:instrText>
             <w:fldChar w:fldCharType="separate"/>
           </w:r>
           <w:r>
             <w:rPr>
-              <w:color w:val="1a1a1a"/>
-              <w:rtl w:val="0"/>
-            </w:rPr>
-            <w:t xml:space="preserve">5</w:t>
+              <w:rFonts w:ascii="Lato" w:cs="Lato" w:eastAsia="Lato" w:hAnsi="Lato"/>
+              <w:b w:val="0"/>
+              <w:i w:val="0"/>
+              <w:smallCaps w:val="0"/>
+              <w:strike w:val="0"/>
+              <w:color w:val="1a1a1a"/>
+              <w:sz w:val="24"/>
+              <w:szCs w:val="24"/>
+              <w:u w:val="none"/>
+              <w:shd w:fill="auto" w:val="clear"/>
+              <w:vertAlign w:val="baseline"/>
+              <w:rtl w:val="0"/>
+            </w:rPr>
+            <w:t xml:space="preserve">7</w:t>
           </w:r>
           <w:r>
             <w:fldChar w:fldCharType="end"/>
@@ -1242,13 +1732,33 @@
             <w:spacing w:before="60" w:line="240" w:lineRule="auto"/>
             <w:ind w:left="360" w:firstLine="0"/>
             <w:rPr>
-              <w:color w:val="1a1a1a"/>
+              <w:rFonts w:ascii="Lato" w:cs="Lato" w:eastAsia="Lato" w:hAnsi="Lato"/>
+              <w:b w:val="0"/>
+              <w:i w:val="0"/>
+              <w:smallCaps w:val="0"/>
+              <w:strike w:val="0"/>
+              <w:color w:val="1a1a1a"/>
+              <w:sz w:val="24"/>
+              <w:szCs w:val="24"/>
+              <w:u w:val="none"/>
+              <w:shd w:fill="auto" w:val="clear"/>
+              <w:vertAlign w:val="baseline"/>
             </w:rPr>
           </w:pPr>
           <w:hyperlink w:anchor="_3kvkp3kvomlv">
             <w:r>
               <w:rPr>
+                <w:rFonts w:ascii="Lato" w:cs="Lato" w:eastAsia="Lato" w:hAnsi="Lato"/>
+                <w:b w:val="0"/>
+                <w:i w:val="0"/>
+                <w:smallCaps w:val="0"/>
+                <w:strike w:val="0"/>
                 <w:color w:val="1a1a1a"/>
+                <w:sz w:val="24"/>
+                <w:szCs w:val="24"/>
+                <w:u w:val="none"/>
+                <w:shd w:fill="auto" w:val="clear"/>
+                <w:vertAlign w:val="baseline"/>
                 <w:rtl w:val="0"/>
               </w:rPr>
               <w:t xml:space="preserve">Fase 10: Eindgesprek</w:t>
@@ -1256,7 +1766,17 @@
           </w:hyperlink>
           <w:r>
             <w:rPr>
-              <w:color w:val="1a1a1a"/>
+              <w:rFonts w:ascii="Lato" w:cs="Lato" w:eastAsia="Lato" w:hAnsi="Lato"/>
+              <w:b w:val="0"/>
+              <w:i w:val="0"/>
+              <w:smallCaps w:val="0"/>
+              <w:strike w:val="0"/>
+              <w:color w:val="1a1a1a"/>
+              <w:sz w:val="24"/>
+              <w:szCs w:val="24"/>
+              <w:u w:val="none"/>
+              <w:shd w:fill="auto" w:val="clear"/>
+              <w:vertAlign w:val="baseline"/>
               <w:rtl w:val="0"/>
             </w:rPr>
             <w:tab/>
@@ -1268,10 +1788,20 @@
           </w:r>
           <w:r>
             <w:rPr>
-              <w:color w:val="1a1a1a"/>
-              <w:rtl w:val="0"/>
-            </w:rPr>
-            <w:t xml:space="preserve">6</w:t>
+              <w:rFonts w:ascii="Lato" w:cs="Lato" w:eastAsia="Lato" w:hAnsi="Lato"/>
+              <w:b w:val="0"/>
+              <w:i w:val="0"/>
+              <w:smallCaps w:val="0"/>
+              <w:strike w:val="0"/>
+              <w:color w:val="1a1a1a"/>
+              <w:sz w:val="24"/>
+              <w:szCs w:val="24"/>
+              <w:u w:val="none"/>
+              <w:shd w:fill="auto" w:val="clear"/>
+              <w:vertAlign w:val="baseline"/>
+              <w:rtl w:val="0"/>
+            </w:rPr>
+            <w:t xml:space="preserve">7</w:t>
           </w:r>
           <w:r>
             <w:fldChar w:fldCharType="end"/>
@@ -1290,14 +1820,33 @@
             <w:spacing w:before="200" w:line="240" w:lineRule="auto"/>
             <w:ind w:left="0" w:firstLine="0"/>
             <w:rPr>
-              <w:color w:val="1a1a1a"/>
+              <w:rFonts w:ascii="Lato" w:cs="Lato" w:eastAsia="Lato" w:hAnsi="Lato"/>
+              <w:b w:val="1"/>
+              <w:i w:val="0"/>
+              <w:smallCaps w:val="0"/>
+              <w:strike w:val="0"/>
+              <w:color w:val="1a1a1a"/>
+              <w:sz w:val="24"/>
+              <w:szCs w:val="24"/>
+              <w:u w:val="none"/>
+              <w:shd w:fill="auto" w:val="clear"/>
+              <w:vertAlign w:val="baseline"/>
             </w:rPr>
           </w:pPr>
-          <w:hyperlink w:anchor="_digy5317c80m">
+          <w:hyperlink w:anchor="_xquhzk2fra46">
             <w:r>
               <w:rPr>
+                <w:rFonts w:ascii="Lato" w:cs="Lato" w:eastAsia="Lato" w:hAnsi="Lato"/>
                 <w:b w:val="1"/>
+                <w:i w:val="0"/>
+                <w:smallCaps w:val="0"/>
+                <w:strike w:val="0"/>
                 <w:color w:val="1a1a1a"/>
+                <w:sz w:val="24"/>
+                <w:szCs w:val="24"/>
+                <w:u w:val="none"/>
+                <w:shd w:fill="auto" w:val="clear"/>
+                <w:vertAlign w:val="baseline"/>
                 <w:rtl w:val="0"/>
               </w:rPr>
               <w:t xml:space="preserve">Resultaat</w:t>
@@ -1305,24 +1854,42 @@
           </w:hyperlink>
           <w:r>
             <w:rPr>
+              <w:rFonts w:ascii="Lato" w:cs="Lato" w:eastAsia="Lato" w:hAnsi="Lato"/>
               <w:b w:val="1"/>
-              <w:color w:val="1a1a1a"/>
+              <w:i w:val="0"/>
+              <w:smallCaps w:val="0"/>
+              <w:strike w:val="0"/>
+              <w:color w:val="1a1a1a"/>
+              <w:sz w:val="24"/>
+              <w:szCs w:val="24"/>
+              <w:u w:val="none"/>
+              <w:shd w:fill="auto" w:val="clear"/>
+              <w:vertAlign w:val="baseline"/>
               <w:rtl w:val="0"/>
             </w:rPr>
             <w:tab/>
           </w:r>
           <w:r>
             <w:fldChar w:fldCharType="begin"/>
-            <w:instrText xml:space="preserve"> PAGEREF _digy5317c80m \h </w:instrText>
+            <w:instrText xml:space="preserve"> PAGEREF _xquhzk2fra46 \h </w:instrText>
             <w:fldChar w:fldCharType="separate"/>
           </w:r>
           <w:r>
             <w:rPr>
+              <w:rFonts w:ascii="Lato" w:cs="Lato" w:eastAsia="Lato" w:hAnsi="Lato"/>
               <w:b w:val="1"/>
-              <w:color w:val="1a1a1a"/>
-              <w:rtl w:val="0"/>
-            </w:rPr>
-            <w:t xml:space="preserve">6</w:t>
+              <w:i w:val="0"/>
+              <w:smallCaps w:val="0"/>
+              <w:strike w:val="0"/>
+              <w:color w:val="1a1a1a"/>
+              <w:sz w:val="24"/>
+              <w:szCs w:val="24"/>
+              <w:u w:val="none"/>
+              <w:shd w:fill="auto" w:val="clear"/>
+              <w:vertAlign w:val="baseline"/>
+              <w:rtl w:val="0"/>
+            </w:rPr>
+            <w:t xml:space="preserve">7</w:t>
           </w:r>
           <w:r>
             <w:fldChar w:fldCharType="end"/>
@@ -1341,13 +1908,33 @@
             <w:spacing w:before="60" w:line="240" w:lineRule="auto"/>
             <w:ind w:left="360" w:firstLine="0"/>
             <w:rPr>
-              <w:color w:val="1a1a1a"/>
+              <w:rFonts w:ascii="Lato" w:cs="Lato" w:eastAsia="Lato" w:hAnsi="Lato"/>
+              <w:b w:val="0"/>
+              <w:i w:val="0"/>
+              <w:smallCaps w:val="0"/>
+              <w:strike w:val="0"/>
+              <w:color w:val="1a1a1a"/>
+              <w:sz w:val="24"/>
+              <w:szCs w:val="24"/>
+              <w:u w:val="none"/>
+              <w:shd w:fill="auto" w:val="clear"/>
+              <w:vertAlign w:val="baseline"/>
             </w:rPr>
           </w:pPr>
           <w:hyperlink w:anchor="_4g9xqoe8g72t">
             <w:r>
               <w:rPr>
+                <w:rFonts w:ascii="Lato" w:cs="Lato" w:eastAsia="Lato" w:hAnsi="Lato"/>
+                <w:b w:val="0"/>
+                <w:i w:val="0"/>
+                <w:smallCaps w:val="0"/>
+                <w:strike w:val="0"/>
                 <w:color w:val="1a1a1a"/>
+                <w:sz w:val="24"/>
+                <w:szCs w:val="24"/>
+                <w:u w:val="none"/>
+                <w:shd w:fill="auto" w:val="clear"/>
+                <w:vertAlign w:val="baseline"/>
                 <w:rtl w:val="0"/>
               </w:rPr>
               <w:t xml:space="preserve">Fase 1 Onderzoeksfase</w:t>
@@ -1355,7 +1942,17 @@
           </w:hyperlink>
           <w:r>
             <w:rPr>
-              <w:color w:val="1a1a1a"/>
+              <w:rFonts w:ascii="Lato" w:cs="Lato" w:eastAsia="Lato" w:hAnsi="Lato"/>
+              <w:b w:val="0"/>
+              <w:i w:val="0"/>
+              <w:smallCaps w:val="0"/>
+              <w:strike w:val="0"/>
+              <w:color w:val="1a1a1a"/>
+              <w:sz w:val="24"/>
+              <w:szCs w:val="24"/>
+              <w:u w:val="none"/>
+              <w:shd w:fill="auto" w:val="clear"/>
+              <w:vertAlign w:val="baseline"/>
               <w:rtl w:val="0"/>
             </w:rPr>
             <w:tab/>
@@ -1367,10 +1964,20 @@
           </w:r>
           <w:r>
             <w:rPr>
-              <w:color w:val="1a1a1a"/>
-              <w:rtl w:val="0"/>
-            </w:rPr>
-            <w:t xml:space="preserve">6</w:t>
+              <w:rFonts w:ascii="Lato" w:cs="Lato" w:eastAsia="Lato" w:hAnsi="Lato"/>
+              <w:b w:val="0"/>
+              <w:i w:val="0"/>
+              <w:smallCaps w:val="0"/>
+              <w:strike w:val="0"/>
+              <w:color w:val="1a1a1a"/>
+              <w:sz w:val="24"/>
+              <w:szCs w:val="24"/>
+              <w:u w:val="none"/>
+              <w:shd w:fill="auto" w:val="clear"/>
+              <w:vertAlign w:val="baseline"/>
+              <w:rtl w:val="0"/>
+            </w:rPr>
+            <w:t xml:space="preserve">7</w:t>
           </w:r>
           <w:r>
             <w:fldChar w:fldCharType="end"/>
@@ -1389,13 +1996,33 @@
             <w:spacing w:before="60" w:line="240" w:lineRule="auto"/>
             <w:ind w:left="360" w:firstLine="0"/>
             <w:rPr>
-              <w:color w:val="1a1a1a"/>
+              <w:rFonts w:ascii="Lato" w:cs="Lato" w:eastAsia="Lato" w:hAnsi="Lato"/>
+              <w:b w:val="0"/>
+              <w:i w:val="0"/>
+              <w:smallCaps w:val="0"/>
+              <w:strike w:val="0"/>
+              <w:color w:val="1a1a1a"/>
+              <w:sz w:val="24"/>
+              <w:szCs w:val="24"/>
+              <w:u w:val="none"/>
+              <w:shd w:fill="auto" w:val="clear"/>
+              <w:vertAlign w:val="baseline"/>
             </w:rPr>
           </w:pPr>
-          <w:hyperlink w:anchor="_wx1joqa4ilmu">
+          <w:hyperlink w:anchor="_sy5f3amv6ce1">
             <w:r>
               <w:rPr>
+                <w:rFonts w:ascii="Lato" w:cs="Lato" w:eastAsia="Lato" w:hAnsi="Lato"/>
+                <w:b w:val="0"/>
+                <w:i w:val="0"/>
+                <w:smallCaps w:val="0"/>
+                <w:strike w:val="0"/>
                 <w:color w:val="1a1a1a"/>
+                <w:sz w:val="24"/>
+                <w:szCs w:val="24"/>
+                <w:u w:val="none"/>
+                <w:shd w:fill="auto" w:val="clear"/>
+                <w:vertAlign w:val="baseline"/>
                 <w:rtl w:val="0"/>
               </w:rPr>
               <w:t xml:space="preserve">Fase 2 Projectplan</w:t>
@@ -1403,22 +2030,42 @@
           </w:hyperlink>
           <w:r>
             <w:rPr>
-              <w:color w:val="1a1a1a"/>
+              <w:rFonts w:ascii="Lato" w:cs="Lato" w:eastAsia="Lato" w:hAnsi="Lato"/>
+              <w:b w:val="0"/>
+              <w:i w:val="0"/>
+              <w:smallCaps w:val="0"/>
+              <w:strike w:val="0"/>
+              <w:color w:val="1a1a1a"/>
+              <w:sz w:val="24"/>
+              <w:szCs w:val="24"/>
+              <w:u w:val="none"/>
+              <w:shd w:fill="auto" w:val="clear"/>
+              <w:vertAlign w:val="baseline"/>
               <w:rtl w:val="0"/>
             </w:rPr>
             <w:tab/>
           </w:r>
           <w:r>
             <w:fldChar w:fldCharType="begin"/>
-            <w:instrText xml:space="preserve"> PAGEREF _wx1joqa4ilmu \h </w:instrText>
+            <w:instrText xml:space="preserve"> PAGEREF _sy5f3amv6ce1 \h </w:instrText>
             <w:fldChar w:fldCharType="separate"/>
           </w:r>
           <w:r>
             <w:rPr>
-              <w:color w:val="1a1a1a"/>
-              <w:rtl w:val="0"/>
-            </w:rPr>
-            <w:t xml:space="preserve">6</w:t>
+              <w:rFonts w:ascii="Lato" w:cs="Lato" w:eastAsia="Lato" w:hAnsi="Lato"/>
+              <w:b w:val="0"/>
+              <w:i w:val="0"/>
+              <w:smallCaps w:val="0"/>
+              <w:strike w:val="0"/>
+              <w:color w:val="1a1a1a"/>
+              <w:sz w:val="24"/>
+              <w:szCs w:val="24"/>
+              <w:u w:val="none"/>
+              <w:shd w:fill="auto" w:val="clear"/>
+              <w:vertAlign w:val="baseline"/>
+              <w:rtl w:val="0"/>
+            </w:rPr>
+            <w:t xml:space="preserve">8</w:t>
           </w:r>
           <w:r>
             <w:fldChar w:fldCharType="end"/>
@@ -1437,13 +2084,33 @@
             <w:spacing w:before="60" w:line="240" w:lineRule="auto"/>
             <w:ind w:left="360" w:firstLine="0"/>
             <w:rPr>
-              <w:color w:val="1a1a1a"/>
+              <w:rFonts w:ascii="Lato" w:cs="Lato" w:eastAsia="Lato" w:hAnsi="Lato"/>
+              <w:b w:val="0"/>
+              <w:i w:val="0"/>
+              <w:smallCaps w:val="0"/>
+              <w:strike w:val="0"/>
+              <w:color w:val="1a1a1a"/>
+              <w:sz w:val="24"/>
+              <w:szCs w:val="24"/>
+              <w:u w:val="none"/>
+              <w:shd w:fill="auto" w:val="clear"/>
+              <w:vertAlign w:val="baseline"/>
             </w:rPr>
           </w:pPr>
           <w:hyperlink w:anchor="_8k73hk8iruw2">
             <w:r>
               <w:rPr>
+                <w:rFonts w:ascii="Lato" w:cs="Lato" w:eastAsia="Lato" w:hAnsi="Lato"/>
+                <w:b w:val="0"/>
+                <w:i w:val="0"/>
+                <w:smallCaps w:val="0"/>
+                <w:strike w:val="0"/>
                 <w:color w:val="1a1a1a"/>
+                <w:sz w:val="24"/>
+                <w:szCs w:val="24"/>
+                <w:u w:val="none"/>
+                <w:shd w:fill="auto" w:val="clear"/>
+                <w:vertAlign w:val="baseline"/>
                 <w:rtl w:val="0"/>
               </w:rPr>
               <w:t xml:space="preserve">Fase 3 Functioneel &amp; technische ontwerp</w:t>
@@ -1451,7 +2118,17 @@
           </w:hyperlink>
           <w:r>
             <w:rPr>
-              <w:color w:val="1a1a1a"/>
+              <w:rFonts w:ascii="Lato" w:cs="Lato" w:eastAsia="Lato" w:hAnsi="Lato"/>
+              <w:b w:val="0"/>
+              <w:i w:val="0"/>
+              <w:smallCaps w:val="0"/>
+              <w:strike w:val="0"/>
+              <w:color w:val="1a1a1a"/>
+              <w:sz w:val="24"/>
+              <w:szCs w:val="24"/>
+              <w:u w:val="none"/>
+              <w:shd w:fill="auto" w:val="clear"/>
+              <w:vertAlign w:val="baseline"/>
               <w:rtl w:val="0"/>
             </w:rPr>
             <w:tab/>
@@ -1463,10 +2140,20 @@
           </w:r>
           <w:r>
             <w:rPr>
-              <w:color w:val="1a1a1a"/>
-              <w:rtl w:val="0"/>
-            </w:rPr>
-            <w:t xml:space="preserve">6</w:t>
+              <w:rFonts w:ascii="Lato" w:cs="Lato" w:eastAsia="Lato" w:hAnsi="Lato"/>
+              <w:b w:val="0"/>
+              <w:i w:val="0"/>
+              <w:smallCaps w:val="0"/>
+              <w:strike w:val="0"/>
+              <w:color w:val="1a1a1a"/>
+              <w:sz w:val="24"/>
+              <w:szCs w:val="24"/>
+              <w:u w:val="none"/>
+              <w:shd w:fill="auto" w:val="clear"/>
+              <w:vertAlign w:val="baseline"/>
+              <w:rtl w:val="0"/>
+            </w:rPr>
+            <w:t xml:space="preserve">8</w:t>
           </w:r>
           <w:r>
             <w:fldChar w:fldCharType="end"/>
@@ -1485,13 +2172,33 @@
             <w:spacing w:before="60" w:line="240" w:lineRule="auto"/>
             <w:ind w:left="360" w:firstLine="0"/>
             <w:rPr>
-              <w:color w:val="1a1a1a"/>
+              <w:rFonts w:ascii="Lato" w:cs="Lato" w:eastAsia="Lato" w:hAnsi="Lato"/>
+              <w:b w:val="0"/>
+              <w:i w:val="0"/>
+              <w:smallCaps w:val="0"/>
+              <w:strike w:val="0"/>
+              <w:color w:val="1a1a1a"/>
+              <w:sz w:val="24"/>
+              <w:szCs w:val="24"/>
+              <w:u w:val="none"/>
+              <w:shd w:fill="auto" w:val="clear"/>
+              <w:vertAlign w:val="baseline"/>
             </w:rPr>
           </w:pPr>
           <w:hyperlink w:anchor="_k9dx90u0gih1">
             <w:r>
               <w:rPr>
+                <w:rFonts w:ascii="Lato" w:cs="Lato" w:eastAsia="Lato" w:hAnsi="Lato"/>
+                <w:b w:val="0"/>
+                <w:i w:val="0"/>
+                <w:smallCaps w:val="0"/>
+                <w:strike w:val="0"/>
                 <w:color w:val="1a1a1a"/>
+                <w:sz w:val="24"/>
+                <w:szCs w:val="24"/>
+                <w:u w:val="none"/>
+                <w:shd w:fill="auto" w:val="clear"/>
+                <w:vertAlign w:val="baseline"/>
                 <w:rtl w:val="0"/>
               </w:rPr>
               <w:t xml:space="preserve">Fase 4: Sprint 1</w:t>
@@ -1499,7 +2206,17 @@
           </w:hyperlink>
           <w:r>
             <w:rPr>
-              <w:color w:val="1a1a1a"/>
+              <w:rFonts w:ascii="Lato" w:cs="Lato" w:eastAsia="Lato" w:hAnsi="Lato"/>
+              <w:b w:val="0"/>
+              <w:i w:val="0"/>
+              <w:smallCaps w:val="0"/>
+              <w:strike w:val="0"/>
+              <w:color w:val="1a1a1a"/>
+              <w:sz w:val="24"/>
+              <w:szCs w:val="24"/>
+              <w:u w:val="none"/>
+              <w:shd w:fill="auto" w:val="clear"/>
+              <w:vertAlign w:val="baseline"/>
               <w:rtl w:val="0"/>
             </w:rPr>
             <w:tab/>
@@ -1511,10 +2228,20 @@
           </w:r>
           <w:r>
             <w:rPr>
-              <w:color w:val="1a1a1a"/>
-              <w:rtl w:val="0"/>
-            </w:rPr>
-            <w:t xml:space="preserve">7</w:t>
+              <w:rFonts w:ascii="Lato" w:cs="Lato" w:eastAsia="Lato" w:hAnsi="Lato"/>
+              <w:b w:val="0"/>
+              <w:i w:val="0"/>
+              <w:smallCaps w:val="0"/>
+              <w:strike w:val="0"/>
+              <w:color w:val="1a1a1a"/>
+              <w:sz w:val="24"/>
+              <w:szCs w:val="24"/>
+              <w:u w:val="none"/>
+              <w:shd w:fill="auto" w:val="clear"/>
+              <w:vertAlign w:val="baseline"/>
+              <w:rtl w:val="0"/>
+            </w:rPr>
+            <w:t xml:space="preserve">8</w:t>
           </w:r>
           <w:r>
             <w:fldChar w:fldCharType="end"/>
@@ -1533,13 +2260,33 @@
             <w:spacing w:before="60" w:line="240" w:lineRule="auto"/>
             <w:ind w:left="360" w:firstLine="0"/>
             <w:rPr>
-              <w:color w:val="1a1a1a"/>
+              <w:rFonts w:ascii="Lato" w:cs="Lato" w:eastAsia="Lato" w:hAnsi="Lato"/>
+              <w:b w:val="0"/>
+              <w:i w:val="0"/>
+              <w:smallCaps w:val="0"/>
+              <w:strike w:val="0"/>
+              <w:color w:val="1a1a1a"/>
+              <w:sz w:val="24"/>
+              <w:szCs w:val="24"/>
+              <w:u w:val="none"/>
+              <w:shd w:fill="auto" w:val="clear"/>
+              <w:vertAlign w:val="baseline"/>
             </w:rPr>
           </w:pPr>
           <w:hyperlink w:anchor="_sjo8suc39z13">
             <w:r>
               <w:rPr>
+                <w:rFonts w:ascii="Lato" w:cs="Lato" w:eastAsia="Lato" w:hAnsi="Lato"/>
+                <w:b w:val="0"/>
+                <w:i w:val="0"/>
+                <w:smallCaps w:val="0"/>
+                <w:strike w:val="0"/>
                 <w:color w:val="1a1a1a"/>
+                <w:sz w:val="24"/>
+                <w:szCs w:val="24"/>
+                <w:u w:val="none"/>
+                <w:shd w:fill="auto" w:val="clear"/>
+                <w:vertAlign w:val="baseline"/>
                 <w:rtl w:val="0"/>
               </w:rPr>
               <w:t xml:space="preserve">Fase 5: Sprint 2</w:t>
@@ -1547,7 +2294,17 @@
           </w:hyperlink>
           <w:r>
             <w:rPr>
-              <w:color w:val="1a1a1a"/>
+              <w:rFonts w:ascii="Lato" w:cs="Lato" w:eastAsia="Lato" w:hAnsi="Lato"/>
+              <w:b w:val="0"/>
+              <w:i w:val="0"/>
+              <w:smallCaps w:val="0"/>
+              <w:strike w:val="0"/>
+              <w:color w:val="1a1a1a"/>
+              <w:sz w:val="24"/>
+              <w:szCs w:val="24"/>
+              <w:u w:val="none"/>
+              <w:shd w:fill="auto" w:val="clear"/>
+              <w:vertAlign w:val="baseline"/>
               <w:rtl w:val="0"/>
             </w:rPr>
             <w:tab/>
@@ -1559,10 +2316,20 @@
           </w:r>
           <w:r>
             <w:rPr>
-              <w:color w:val="1a1a1a"/>
-              <w:rtl w:val="0"/>
-            </w:rPr>
-            <w:t xml:space="preserve">8</w:t>
+              <w:rFonts w:ascii="Lato" w:cs="Lato" w:eastAsia="Lato" w:hAnsi="Lato"/>
+              <w:b w:val="0"/>
+              <w:i w:val="0"/>
+              <w:smallCaps w:val="0"/>
+              <w:strike w:val="0"/>
+              <w:color w:val="1a1a1a"/>
+              <w:sz w:val="24"/>
+              <w:szCs w:val="24"/>
+              <w:u w:val="none"/>
+              <w:shd w:fill="auto" w:val="clear"/>
+              <w:vertAlign w:val="baseline"/>
+              <w:rtl w:val="0"/>
+            </w:rPr>
+            <w:t xml:space="preserve">9</w:t>
           </w:r>
           <w:r>
             <w:fldChar w:fldCharType="end"/>
@@ -1581,13 +2348,33 @@
             <w:spacing w:before="60" w:line="240" w:lineRule="auto"/>
             <w:ind w:left="360" w:firstLine="0"/>
             <w:rPr>
-              <w:color w:val="1a1a1a"/>
+              <w:rFonts w:ascii="Lato" w:cs="Lato" w:eastAsia="Lato" w:hAnsi="Lato"/>
+              <w:b w:val="0"/>
+              <w:i w:val="0"/>
+              <w:smallCaps w:val="0"/>
+              <w:strike w:val="0"/>
+              <w:color w:val="1a1a1a"/>
+              <w:sz w:val="24"/>
+              <w:szCs w:val="24"/>
+              <w:u w:val="none"/>
+              <w:shd w:fill="auto" w:val="clear"/>
+              <w:vertAlign w:val="baseline"/>
             </w:rPr>
           </w:pPr>
           <w:hyperlink w:anchor="_76ydoafhofrr">
             <w:r>
               <w:rPr>
+                <w:rFonts w:ascii="Lato" w:cs="Lato" w:eastAsia="Lato" w:hAnsi="Lato"/>
+                <w:b w:val="0"/>
+                <w:i w:val="0"/>
+                <w:smallCaps w:val="0"/>
+                <w:strike w:val="0"/>
                 <w:color w:val="1a1a1a"/>
+                <w:sz w:val="24"/>
+                <w:szCs w:val="24"/>
+                <w:u w:val="none"/>
+                <w:shd w:fill="auto" w:val="clear"/>
+                <w:vertAlign w:val="baseline"/>
                 <w:rtl w:val="0"/>
               </w:rPr>
               <w:t xml:space="preserve">Fase 6: Sprint 3</w:t>
@@ -1595,7 +2382,17 @@
           </w:hyperlink>
           <w:r>
             <w:rPr>
-              <w:color w:val="1a1a1a"/>
+              <w:rFonts w:ascii="Lato" w:cs="Lato" w:eastAsia="Lato" w:hAnsi="Lato"/>
+              <w:b w:val="0"/>
+              <w:i w:val="0"/>
+              <w:smallCaps w:val="0"/>
+              <w:strike w:val="0"/>
+              <w:color w:val="1a1a1a"/>
+              <w:sz w:val="24"/>
+              <w:szCs w:val="24"/>
+              <w:u w:val="none"/>
+              <w:shd w:fill="auto" w:val="clear"/>
+              <w:vertAlign w:val="baseline"/>
               <w:rtl w:val="0"/>
             </w:rPr>
             <w:tab/>
@@ -1607,10 +2404,20 @@
           </w:r>
           <w:r>
             <w:rPr>
-              <w:color w:val="1a1a1a"/>
-              <w:rtl w:val="0"/>
-            </w:rPr>
-            <w:t xml:space="preserve">8</w:t>
+              <w:rFonts w:ascii="Lato" w:cs="Lato" w:eastAsia="Lato" w:hAnsi="Lato"/>
+              <w:b w:val="0"/>
+              <w:i w:val="0"/>
+              <w:smallCaps w:val="0"/>
+              <w:strike w:val="0"/>
+              <w:color w:val="1a1a1a"/>
+              <w:sz w:val="24"/>
+              <w:szCs w:val="24"/>
+              <w:u w:val="none"/>
+              <w:shd w:fill="auto" w:val="clear"/>
+              <w:vertAlign w:val="baseline"/>
+              <w:rtl w:val="0"/>
+            </w:rPr>
+            <w:t xml:space="preserve">9</w:t>
           </w:r>
           <w:r>
             <w:fldChar w:fldCharType="end"/>
@@ -1629,13 +2436,33 @@
             <w:spacing w:before="60" w:line="240" w:lineRule="auto"/>
             <w:ind w:left="360" w:firstLine="0"/>
             <w:rPr>
-              <w:color w:val="1a1a1a"/>
+              <w:rFonts w:ascii="Lato" w:cs="Lato" w:eastAsia="Lato" w:hAnsi="Lato"/>
+              <w:b w:val="0"/>
+              <w:i w:val="0"/>
+              <w:smallCaps w:val="0"/>
+              <w:strike w:val="0"/>
+              <w:color w:val="1a1a1a"/>
+              <w:sz w:val="24"/>
+              <w:szCs w:val="24"/>
+              <w:u w:val="none"/>
+              <w:shd w:fill="auto" w:val="clear"/>
+              <w:vertAlign w:val="baseline"/>
             </w:rPr>
           </w:pPr>
           <w:hyperlink w:anchor="_nl5ca73igzu4">
             <w:r>
               <w:rPr>
+                <w:rFonts w:ascii="Lato" w:cs="Lato" w:eastAsia="Lato" w:hAnsi="Lato"/>
+                <w:b w:val="0"/>
+                <w:i w:val="0"/>
+                <w:smallCaps w:val="0"/>
+                <w:strike w:val="0"/>
                 <w:color w:val="1a1a1a"/>
+                <w:sz w:val="24"/>
+                <w:szCs w:val="24"/>
+                <w:u w:val="none"/>
+                <w:shd w:fill="auto" w:val="clear"/>
+                <w:vertAlign w:val="baseline"/>
                 <w:rtl w:val="0"/>
               </w:rPr>
               <w:t xml:space="preserve">Fase 7: Sprint 4</w:t>
@@ -1643,7 +2470,17 @@
           </w:hyperlink>
           <w:r>
             <w:rPr>
-              <w:color w:val="1a1a1a"/>
+              <w:rFonts w:ascii="Lato" w:cs="Lato" w:eastAsia="Lato" w:hAnsi="Lato"/>
+              <w:b w:val="0"/>
+              <w:i w:val="0"/>
+              <w:smallCaps w:val="0"/>
+              <w:strike w:val="0"/>
+              <w:color w:val="1a1a1a"/>
+              <w:sz w:val="24"/>
+              <w:szCs w:val="24"/>
+              <w:u w:val="none"/>
+              <w:shd w:fill="auto" w:val="clear"/>
+              <w:vertAlign w:val="baseline"/>
               <w:rtl w:val="0"/>
             </w:rPr>
             <w:tab/>
@@ -1655,10 +2492,20 @@
           </w:r>
           <w:r>
             <w:rPr>
-              <w:color w:val="1a1a1a"/>
-              <w:rtl w:val="0"/>
-            </w:rPr>
-            <w:t xml:space="preserve">8</w:t>
+              <w:rFonts w:ascii="Lato" w:cs="Lato" w:eastAsia="Lato" w:hAnsi="Lato"/>
+              <w:b w:val="0"/>
+              <w:i w:val="0"/>
+              <w:smallCaps w:val="0"/>
+              <w:strike w:val="0"/>
+              <w:color w:val="1a1a1a"/>
+              <w:sz w:val="24"/>
+              <w:szCs w:val="24"/>
+              <w:u w:val="none"/>
+              <w:shd w:fill="auto" w:val="clear"/>
+              <w:vertAlign w:val="baseline"/>
+              <w:rtl w:val="0"/>
+            </w:rPr>
+            <w:t xml:space="preserve">10</w:t>
           </w:r>
           <w:r>
             <w:fldChar w:fldCharType="end"/>
@@ -1677,13 +2524,33 @@
             <w:spacing w:before="60" w:line="240" w:lineRule="auto"/>
             <w:ind w:left="360" w:firstLine="0"/>
             <w:rPr>
-              <w:color w:val="1a1a1a"/>
+              <w:rFonts w:ascii="Lato" w:cs="Lato" w:eastAsia="Lato" w:hAnsi="Lato"/>
+              <w:b w:val="0"/>
+              <w:i w:val="0"/>
+              <w:smallCaps w:val="0"/>
+              <w:strike w:val="0"/>
+              <w:color w:val="1a1a1a"/>
+              <w:sz w:val="24"/>
+              <w:szCs w:val="24"/>
+              <w:u w:val="none"/>
+              <w:shd w:fill="auto" w:val="clear"/>
+              <w:vertAlign w:val="baseline"/>
             </w:rPr>
           </w:pPr>
           <w:hyperlink w:anchor="_199ya4yfy2nn">
             <w:r>
               <w:rPr>
+                <w:rFonts w:ascii="Lato" w:cs="Lato" w:eastAsia="Lato" w:hAnsi="Lato"/>
+                <w:b w:val="0"/>
+                <w:i w:val="0"/>
+                <w:smallCaps w:val="0"/>
+                <w:strike w:val="0"/>
                 <w:color w:val="1a1a1a"/>
+                <w:sz w:val="24"/>
+                <w:szCs w:val="24"/>
+                <w:u w:val="none"/>
+                <w:shd w:fill="auto" w:val="clear"/>
+                <w:vertAlign w:val="baseline"/>
                 <w:rtl w:val="0"/>
               </w:rPr>
               <w:t xml:space="preserve">Fase 8: Sprint 5</w:t>
@@ -1691,7 +2558,17 @@
           </w:hyperlink>
           <w:r>
             <w:rPr>
-              <w:color w:val="1a1a1a"/>
+              <w:rFonts w:ascii="Lato" w:cs="Lato" w:eastAsia="Lato" w:hAnsi="Lato"/>
+              <w:b w:val="0"/>
+              <w:i w:val="0"/>
+              <w:smallCaps w:val="0"/>
+              <w:strike w:val="0"/>
+              <w:color w:val="1a1a1a"/>
+              <w:sz w:val="24"/>
+              <w:szCs w:val="24"/>
+              <w:u w:val="none"/>
+              <w:shd w:fill="auto" w:val="clear"/>
+              <w:vertAlign w:val="baseline"/>
               <w:rtl w:val="0"/>
             </w:rPr>
             <w:tab/>
@@ -1703,10 +2580,20 @@
           </w:r>
           <w:r>
             <w:rPr>
-              <w:color w:val="1a1a1a"/>
-              <w:rtl w:val="0"/>
-            </w:rPr>
-            <w:t xml:space="preserve">8</w:t>
+              <w:rFonts w:ascii="Lato" w:cs="Lato" w:eastAsia="Lato" w:hAnsi="Lato"/>
+              <w:b w:val="0"/>
+              <w:i w:val="0"/>
+              <w:smallCaps w:val="0"/>
+              <w:strike w:val="0"/>
+              <w:color w:val="1a1a1a"/>
+              <w:sz w:val="24"/>
+              <w:szCs w:val="24"/>
+              <w:u w:val="none"/>
+              <w:shd w:fill="auto" w:val="clear"/>
+              <w:vertAlign w:val="baseline"/>
+              <w:rtl w:val="0"/>
+            </w:rPr>
+            <w:t xml:space="preserve">10</w:t>
           </w:r>
           <w:r>
             <w:fldChar w:fldCharType="end"/>
@@ -1725,13 +2612,33 @@
             <w:spacing w:before="60" w:line="240" w:lineRule="auto"/>
             <w:ind w:left="360" w:firstLine="0"/>
             <w:rPr>
-              <w:color w:val="1a1a1a"/>
+              <w:rFonts w:ascii="Lato" w:cs="Lato" w:eastAsia="Lato" w:hAnsi="Lato"/>
+              <w:b w:val="0"/>
+              <w:i w:val="0"/>
+              <w:smallCaps w:val="0"/>
+              <w:strike w:val="0"/>
+              <w:color w:val="1a1a1a"/>
+              <w:sz w:val="24"/>
+              <w:szCs w:val="24"/>
+              <w:u w:val="none"/>
+              <w:shd w:fill="auto" w:val="clear"/>
+              <w:vertAlign w:val="baseline"/>
             </w:rPr>
           </w:pPr>
           <w:hyperlink w:anchor="_4i728q5nj4ev">
             <w:r>
               <w:rPr>
+                <w:rFonts w:ascii="Lato" w:cs="Lato" w:eastAsia="Lato" w:hAnsi="Lato"/>
+                <w:b w:val="0"/>
+                <w:i w:val="0"/>
+                <w:smallCaps w:val="0"/>
+                <w:strike w:val="0"/>
                 <w:color w:val="1a1a1a"/>
+                <w:sz w:val="24"/>
+                <w:szCs w:val="24"/>
+                <w:u w:val="none"/>
+                <w:shd w:fill="auto" w:val="clear"/>
+                <w:vertAlign w:val="baseline"/>
                 <w:rtl w:val="0"/>
               </w:rPr>
               <w:t xml:space="preserve">Fase 9: Sprint 6</w:t>
@@ -1739,7 +2646,17 @@
           </w:hyperlink>
           <w:r>
             <w:rPr>
-              <w:color w:val="1a1a1a"/>
+              <w:rFonts w:ascii="Lato" w:cs="Lato" w:eastAsia="Lato" w:hAnsi="Lato"/>
+              <w:b w:val="0"/>
+              <w:i w:val="0"/>
+              <w:smallCaps w:val="0"/>
+              <w:strike w:val="0"/>
+              <w:color w:val="1a1a1a"/>
+              <w:sz w:val="24"/>
+              <w:szCs w:val="24"/>
+              <w:u w:val="none"/>
+              <w:shd w:fill="auto" w:val="clear"/>
+              <w:vertAlign w:val="baseline"/>
               <w:rtl w:val="0"/>
             </w:rPr>
             <w:tab/>
@@ -1751,10 +2668,20 @@
           </w:r>
           <w:r>
             <w:rPr>
-              <w:color w:val="1a1a1a"/>
-              <w:rtl w:val="0"/>
-            </w:rPr>
-            <w:t xml:space="preserve">9</w:t>
+              <w:rFonts w:ascii="Lato" w:cs="Lato" w:eastAsia="Lato" w:hAnsi="Lato"/>
+              <w:b w:val="0"/>
+              <w:i w:val="0"/>
+              <w:smallCaps w:val="0"/>
+              <w:strike w:val="0"/>
+              <w:color w:val="1a1a1a"/>
+              <w:sz w:val="24"/>
+              <w:szCs w:val="24"/>
+              <w:u w:val="none"/>
+              <w:shd w:fill="auto" w:val="clear"/>
+              <w:vertAlign w:val="baseline"/>
+              <w:rtl w:val="0"/>
+            </w:rPr>
+            <w:t xml:space="preserve">10</w:t>
           </w:r>
           <w:r>
             <w:fldChar w:fldCharType="end"/>
@@ -1773,13 +2700,33 @@
             <w:spacing w:before="60" w:line="240" w:lineRule="auto"/>
             <w:ind w:left="360" w:firstLine="0"/>
             <w:rPr>
-              <w:color w:val="1a1a1a"/>
+              <w:rFonts w:ascii="Lato" w:cs="Lato" w:eastAsia="Lato" w:hAnsi="Lato"/>
+              <w:b w:val="0"/>
+              <w:i w:val="0"/>
+              <w:smallCaps w:val="0"/>
+              <w:strike w:val="0"/>
+              <w:color w:val="1a1a1a"/>
+              <w:sz w:val="24"/>
+              <w:szCs w:val="24"/>
+              <w:u w:val="none"/>
+              <w:shd w:fill="auto" w:val="clear"/>
+              <w:vertAlign w:val="baseline"/>
             </w:rPr>
           </w:pPr>
           <w:hyperlink w:anchor="_oo88mbre6jbc">
             <w:r>
               <w:rPr>
+                <w:rFonts w:ascii="Lato" w:cs="Lato" w:eastAsia="Lato" w:hAnsi="Lato"/>
+                <w:b w:val="0"/>
+                <w:i w:val="0"/>
+                <w:smallCaps w:val="0"/>
+                <w:strike w:val="0"/>
                 <w:color w:val="1a1a1a"/>
+                <w:sz w:val="24"/>
+                <w:szCs w:val="24"/>
+                <w:u w:val="none"/>
+                <w:shd w:fill="auto" w:val="clear"/>
+                <w:vertAlign w:val="baseline"/>
                 <w:rtl w:val="0"/>
               </w:rPr>
               <w:t xml:space="preserve">Fase 10: Eindgesprek</w:t>
@@ -1787,7 +2734,17 @@
           </w:hyperlink>
           <w:r>
             <w:rPr>
-              <w:color w:val="1a1a1a"/>
+              <w:rFonts w:ascii="Lato" w:cs="Lato" w:eastAsia="Lato" w:hAnsi="Lato"/>
+              <w:b w:val="0"/>
+              <w:i w:val="0"/>
+              <w:smallCaps w:val="0"/>
+              <w:strike w:val="0"/>
+              <w:color w:val="1a1a1a"/>
+              <w:sz w:val="24"/>
+              <w:szCs w:val="24"/>
+              <w:u w:val="none"/>
+              <w:shd w:fill="auto" w:val="clear"/>
+              <w:vertAlign w:val="baseline"/>
               <w:rtl w:val="0"/>
             </w:rPr>
             <w:tab/>
@@ -1799,10 +2756,20 @@
           </w:r>
           <w:r>
             <w:rPr>
-              <w:color w:val="1a1a1a"/>
-              <w:rtl w:val="0"/>
-            </w:rPr>
-            <w:t xml:space="preserve">9</w:t>
+              <w:rFonts w:ascii="Lato" w:cs="Lato" w:eastAsia="Lato" w:hAnsi="Lato"/>
+              <w:b w:val="0"/>
+              <w:i w:val="0"/>
+              <w:smallCaps w:val="0"/>
+              <w:strike w:val="0"/>
+              <w:color w:val="1a1a1a"/>
+              <w:sz w:val="24"/>
+              <w:szCs w:val="24"/>
+              <w:u w:val="none"/>
+              <w:shd w:fill="auto" w:val="clear"/>
+              <w:vertAlign w:val="baseline"/>
+              <w:rtl w:val="0"/>
+            </w:rPr>
+            <w:t xml:space="preserve">10</w:t>
           </w:r>
           <w:r>
             <w:fldChar w:fldCharType="end"/>
@@ -1821,14 +2788,33 @@
             <w:spacing w:before="200" w:line="240" w:lineRule="auto"/>
             <w:ind w:left="0" w:firstLine="0"/>
             <w:rPr>
-              <w:color w:val="1a1a1a"/>
+              <w:rFonts w:ascii="Lato" w:cs="Lato" w:eastAsia="Lato" w:hAnsi="Lato"/>
+              <w:b w:val="1"/>
+              <w:i w:val="0"/>
+              <w:smallCaps w:val="0"/>
+              <w:strike w:val="0"/>
+              <w:color w:val="1a1a1a"/>
+              <w:sz w:val="24"/>
+              <w:szCs w:val="24"/>
+              <w:u w:val="none"/>
+              <w:shd w:fill="auto" w:val="clear"/>
+              <w:vertAlign w:val="baseline"/>
             </w:rPr>
           </w:pPr>
-          <w:hyperlink w:anchor="_7xo3icvmegcm">
+          <w:hyperlink w:anchor="_72h51mu5tn4i">
             <w:r>
               <w:rPr>
+                <w:rFonts w:ascii="Lato" w:cs="Lato" w:eastAsia="Lato" w:hAnsi="Lato"/>
                 <w:b w:val="1"/>
+                <w:i w:val="0"/>
+                <w:smallCaps w:val="0"/>
+                <w:strike w:val="0"/>
                 <w:color w:val="1a1a1a"/>
+                <w:sz w:val="24"/>
+                <w:szCs w:val="24"/>
+                <w:u w:val="none"/>
+                <w:shd w:fill="auto" w:val="clear"/>
+                <w:vertAlign w:val="baseline"/>
                 <w:rtl w:val="0"/>
               </w:rPr>
               <w:t xml:space="preserve">Afbakening</w:t>
@@ -1836,24 +2822,42 @@
           </w:hyperlink>
           <w:r>
             <w:rPr>
+              <w:rFonts w:ascii="Lato" w:cs="Lato" w:eastAsia="Lato" w:hAnsi="Lato"/>
               <w:b w:val="1"/>
-              <w:color w:val="1a1a1a"/>
+              <w:i w:val="0"/>
+              <w:smallCaps w:val="0"/>
+              <w:strike w:val="0"/>
+              <w:color w:val="1a1a1a"/>
+              <w:sz w:val="24"/>
+              <w:szCs w:val="24"/>
+              <w:u w:val="none"/>
+              <w:shd w:fill="auto" w:val="clear"/>
+              <w:vertAlign w:val="baseline"/>
               <w:rtl w:val="0"/>
             </w:rPr>
             <w:tab/>
           </w:r>
           <w:r>
             <w:fldChar w:fldCharType="begin"/>
-            <w:instrText xml:space="preserve"> PAGEREF _7xo3icvmegcm \h </w:instrText>
+            <w:instrText xml:space="preserve"> PAGEREF _72h51mu5tn4i \h </w:instrText>
             <w:fldChar w:fldCharType="separate"/>
           </w:r>
           <w:r>
             <w:rPr>
+              <w:rFonts w:ascii="Lato" w:cs="Lato" w:eastAsia="Lato" w:hAnsi="Lato"/>
               <w:b w:val="1"/>
-              <w:color w:val="1a1a1a"/>
-              <w:rtl w:val="0"/>
-            </w:rPr>
-            <w:t xml:space="preserve">9</w:t>
+              <w:i w:val="0"/>
+              <w:smallCaps w:val="0"/>
+              <w:strike w:val="0"/>
+              <w:color w:val="1a1a1a"/>
+              <w:sz w:val="24"/>
+              <w:szCs w:val="24"/>
+              <w:u w:val="none"/>
+              <w:shd w:fill="auto" w:val="clear"/>
+              <w:vertAlign w:val="baseline"/>
+              <w:rtl w:val="0"/>
+            </w:rPr>
+            <w:t xml:space="preserve">11</w:t>
           </w:r>
           <w:r>
             <w:fldChar w:fldCharType="end"/>
@@ -1872,13 +2876,33 @@
             <w:spacing w:before="60" w:line="240" w:lineRule="auto"/>
             <w:ind w:left="720" w:firstLine="0"/>
             <w:rPr>
-              <w:color w:val="1a1a1a"/>
+              <w:rFonts w:ascii="Lato" w:cs="Lato" w:eastAsia="Lato" w:hAnsi="Lato"/>
+              <w:b w:val="0"/>
+              <w:i w:val="0"/>
+              <w:smallCaps w:val="0"/>
+              <w:strike w:val="0"/>
+              <w:color w:val="1a1a1a"/>
+              <w:sz w:val="24"/>
+              <w:szCs w:val="24"/>
+              <w:u w:val="none"/>
+              <w:shd w:fill="auto" w:val="clear"/>
+              <w:vertAlign w:val="baseline"/>
             </w:rPr>
           </w:pPr>
-          <w:hyperlink w:anchor="_tmjcu27y7nao">
+          <w:hyperlink w:anchor="_rufrw3fxvc3k">
             <w:r>
               <w:rPr>
+                <w:rFonts w:ascii="Lato" w:cs="Lato" w:eastAsia="Lato" w:hAnsi="Lato"/>
+                <w:b w:val="0"/>
+                <w:i w:val="0"/>
+                <w:smallCaps w:val="0"/>
+                <w:strike w:val="0"/>
                 <w:color w:val="1a1a1a"/>
+                <w:sz w:val="24"/>
+                <w:szCs w:val="24"/>
+                <w:u w:val="none"/>
+                <w:shd w:fill="auto" w:val="clear"/>
+                <w:vertAlign w:val="baseline"/>
                 <w:rtl w:val="0"/>
               </w:rPr>
               <w:t xml:space="preserve">Must-haves:</w:t>
@@ -1886,22 +2910,42 @@
           </w:hyperlink>
           <w:r>
             <w:rPr>
-              <w:color w:val="1a1a1a"/>
+              <w:rFonts w:ascii="Lato" w:cs="Lato" w:eastAsia="Lato" w:hAnsi="Lato"/>
+              <w:b w:val="0"/>
+              <w:i w:val="0"/>
+              <w:smallCaps w:val="0"/>
+              <w:strike w:val="0"/>
+              <w:color w:val="1a1a1a"/>
+              <w:sz w:val="24"/>
+              <w:szCs w:val="24"/>
+              <w:u w:val="none"/>
+              <w:shd w:fill="auto" w:val="clear"/>
+              <w:vertAlign w:val="baseline"/>
               <w:rtl w:val="0"/>
             </w:rPr>
             <w:tab/>
           </w:r>
           <w:r>
             <w:fldChar w:fldCharType="begin"/>
-            <w:instrText xml:space="preserve"> PAGEREF _tmjcu27y7nao \h </w:instrText>
+            <w:instrText xml:space="preserve"> PAGEREF _rufrw3fxvc3k \h </w:instrText>
             <w:fldChar w:fldCharType="separate"/>
           </w:r>
           <w:r>
             <w:rPr>
-              <w:color w:val="1a1a1a"/>
-              <w:rtl w:val="0"/>
-            </w:rPr>
-            <w:t xml:space="preserve">9</w:t>
+              <w:rFonts w:ascii="Lato" w:cs="Lato" w:eastAsia="Lato" w:hAnsi="Lato"/>
+              <w:b w:val="0"/>
+              <w:i w:val="0"/>
+              <w:smallCaps w:val="0"/>
+              <w:strike w:val="0"/>
+              <w:color w:val="1a1a1a"/>
+              <w:sz w:val="24"/>
+              <w:szCs w:val="24"/>
+              <w:u w:val="none"/>
+              <w:shd w:fill="auto" w:val="clear"/>
+              <w:vertAlign w:val="baseline"/>
+              <w:rtl w:val="0"/>
+            </w:rPr>
+            <w:t xml:space="preserve">11</w:t>
           </w:r>
           <w:r>
             <w:fldChar w:fldCharType="end"/>
@@ -1920,13 +2964,33 @@
             <w:spacing w:before="60" w:line="240" w:lineRule="auto"/>
             <w:ind w:left="720" w:firstLine="0"/>
             <w:rPr>
-              <w:color w:val="1a1a1a"/>
+              <w:rFonts w:ascii="Lato" w:cs="Lato" w:eastAsia="Lato" w:hAnsi="Lato"/>
+              <w:b w:val="0"/>
+              <w:i w:val="0"/>
+              <w:smallCaps w:val="0"/>
+              <w:strike w:val="0"/>
+              <w:color w:val="1a1a1a"/>
+              <w:sz w:val="24"/>
+              <w:szCs w:val="24"/>
+              <w:u w:val="none"/>
+              <w:shd w:fill="auto" w:val="clear"/>
+              <w:vertAlign w:val="baseline"/>
             </w:rPr>
           </w:pPr>
           <w:hyperlink w:anchor="_66mnhuf8lttu">
             <w:r>
               <w:rPr>
+                <w:rFonts w:ascii="Lato" w:cs="Lato" w:eastAsia="Lato" w:hAnsi="Lato"/>
+                <w:b w:val="0"/>
+                <w:i w:val="0"/>
+                <w:smallCaps w:val="0"/>
+                <w:strike w:val="0"/>
                 <w:color w:val="1a1a1a"/>
+                <w:sz w:val="24"/>
+                <w:szCs w:val="24"/>
+                <w:u w:val="none"/>
+                <w:shd w:fill="auto" w:val="clear"/>
+                <w:vertAlign w:val="baseline"/>
                 <w:rtl w:val="0"/>
               </w:rPr>
               <w:t xml:space="preserve">Should-haves:</w:t>
@@ -1934,7 +2998,17 @@
           </w:hyperlink>
           <w:r>
             <w:rPr>
-              <w:color w:val="1a1a1a"/>
+              <w:rFonts w:ascii="Lato" w:cs="Lato" w:eastAsia="Lato" w:hAnsi="Lato"/>
+              <w:b w:val="0"/>
+              <w:i w:val="0"/>
+              <w:smallCaps w:val="0"/>
+              <w:strike w:val="0"/>
+              <w:color w:val="1a1a1a"/>
+              <w:sz w:val="24"/>
+              <w:szCs w:val="24"/>
+              <w:u w:val="none"/>
+              <w:shd w:fill="auto" w:val="clear"/>
+              <w:vertAlign w:val="baseline"/>
               <w:rtl w:val="0"/>
             </w:rPr>
             <w:tab/>
@@ -1946,10 +3020,20 @@
           </w:r>
           <w:r>
             <w:rPr>
-              <w:color w:val="1a1a1a"/>
-              <w:rtl w:val="0"/>
-            </w:rPr>
-            <w:t xml:space="preserve">12</w:t>
+              <w:rFonts w:ascii="Lato" w:cs="Lato" w:eastAsia="Lato" w:hAnsi="Lato"/>
+              <w:b w:val="0"/>
+              <w:i w:val="0"/>
+              <w:smallCaps w:val="0"/>
+              <w:strike w:val="0"/>
+              <w:color w:val="1a1a1a"/>
+              <w:sz w:val="24"/>
+              <w:szCs w:val="24"/>
+              <w:u w:val="none"/>
+              <w:shd w:fill="auto" w:val="clear"/>
+              <w:vertAlign w:val="baseline"/>
+              <w:rtl w:val="0"/>
+            </w:rPr>
+            <w:t xml:space="preserve">14</w:t>
           </w:r>
           <w:r>
             <w:fldChar w:fldCharType="end"/>
@@ -1968,13 +3052,33 @@
             <w:spacing w:before="60" w:line="240" w:lineRule="auto"/>
             <w:ind w:left="720" w:firstLine="0"/>
             <w:rPr>
-              <w:color w:val="1a1a1a"/>
+              <w:rFonts w:ascii="Lato" w:cs="Lato" w:eastAsia="Lato" w:hAnsi="Lato"/>
+              <w:b w:val="0"/>
+              <w:i w:val="0"/>
+              <w:smallCaps w:val="0"/>
+              <w:strike w:val="0"/>
+              <w:color w:val="1a1a1a"/>
+              <w:sz w:val="24"/>
+              <w:szCs w:val="24"/>
+              <w:u w:val="none"/>
+              <w:shd w:fill="auto" w:val="clear"/>
+              <w:vertAlign w:val="baseline"/>
             </w:rPr>
           </w:pPr>
           <w:hyperlink w:anchor="_jav1orhkzkc6">
             <w:r>
               <w:rPr>
+                <w:rFonts w:ascii="Lato" w:cs="Lato" w:eastAsia="Lato" w:hAnsi="Lato"/>
+                <w:b w:val="0"/>
+                <w:i w:val="0"/>
+                <w:smallCaps w:val="0"/>
+                <w:strike w:val="0"/>
                 <w:color w:val="1a1a1a"/>
+                <w:sz w:val="24"/>
+                <w:szCs w:val="24"/>
+                <w:u w:val="none"/>
+                <w:shd w:fill="auto" w:val="clear"/>
+                <w:vertAlign w:val="baseline"/>
                 <w:rtl w:val="0"/>
               </w:rPr>
               <w:t xml:space="preserve">Could-haves:</w:t>
@@ -1982,7 +3086,17 @@
           </w:hyperlink>
           <w:r>
             <w:rPr>
-              <w:color w:val="1a1a1a"/>
+              <w:rFonts w:ascii="Lato" w:cs="Lato" w:eastAsia="Lato" w:hAnsi="Lato"/>
+              <w:b w:val="0"/>
+              <w:i w:val="0"/>
+              <w:smallCaps w:val="0"/>
+              <w:strike w:val="0"/>
+              <w:color w:val="1a1a1a"/>
+              <w:sz w:val="24"/>
+              <w:szCs w:val="24"/>
+              <w:u w:val="none"/>
+              <w:shd w:fill="auto" w:val="clear"/>
+              <w:vertAlign w:val="baseline"/>
               <w:rtl w:val="0"/>
             </w:rPr>
             <w:tab/>
@@ -1994,10 +3108,20 @@
           </w:r>
           <w:r>
             <w:rPr>
-              <w:color w:val="1a1a1a"/>
-              <w:rtl w:val="0"/>
-            </w:rPr>
-            <w:t xml:space="preserve">13</w:t>
+              <w:rFonts w:ascii="Lato" w:cs="Lato" w:eastAsia="Lato" w:hAnsi="Lato"/>
+              <w:b w:val="0"/>
+              <w:i w:val="0"/>
+              <w:smallCaps w:val="0"/>
+              <w:strike w:val="0"/>
+              <w:color w:val="1a1a1a"/>
+              <w:sz w:val="24"/>
+              <w:szCs w:val="24"/>
+              <w:u w:val="none"/>
+              <w:shd w:fill="auto" w:val="clear"/>
+              <w:vertAlign w:val="baseline"/>
+              <w:rtl w:val="0"/>
+            </w:rPr>
+            <w:t xml:space="preserve">14</w:t>
           </w:r>
           <w:r>
             <w:fldChar w:fldCharType="end"/>
@@ -2016,13 +3140,33 @@
             <w:spacing w:before="60" w:line="240" w:lineRule="auto"/>
             <w:ind w:left="720" w:firstLine="0"/>
             <w:rPr>
-              <w:color w:val="1a1a1a"/>
+              <w:rFonts w:ascii="Lato" w:cs="Lato" w:eastAsia="Lato" w:hAnsi="Lato"/>
+              <w:b w:val="0"/>
+              <w:i w:val="0"/>
+              <w:smallCaps w:val="0"/>
+              <w:strike w:val="0"/>
+              <w:color w:val="1a1a1a"/>
+              <w:sz w:val="24"/>
+              <w:szCs w:val="24"/>
+              <w:u w:val="none"/>
+              <w:shd w:fill="auto" w:val="clear"/>
+              <w:vertAlign w:val="baseline"/>
             </w:rPr>
           </w:pPr>
-          <w:hyperlink w:anchor="_9xcbzzjynzbf">
+          <w:hyperlink w:anchor="_qf41b295l0u6">
             <w:r>
               <w:rPr>
+                <w:rFonts w:ascii="Lato" w:cs="Lato" w:eastAsia="Lato" w:hAnsi="Lato"/>
+                <w:b w:val="0"/>
+                <w:i w:val="0"/>
+                <w:smallCaps w:val="0"/>
+                <w:strike w:val="0"/>
                 <w:color w:val="1a1a1a"/>
+                <w:sz w:val="24"/>
+                <w:szCs w:val="24"/>
+                <w:u w:val="none"/>
+                <w:shd w:fill="auto" w:val="clear"/>
+                <w:vertAlign w:val="baseline"/>
                 <w:rtl w:val="0"/>
               </w:rPr>
               <w:t xml:space="preserve">Won’t-haves:</w:t>
@@ -2030,22 +3174,42 @@
           </w:hyperlink>
           <w:r>
             <w:rPr>
-              <w:color w:val="1a1a1a"/>
+              <w:rFonts w:ascii="Lato" w:cs="Lato" w:eastAsia="Lato" w:hAnsi="Lato"/>
+              <w:b w:val="0"/>
+              <w:i w:val="0"/>
+              <w:smallCaps w:val="0"/>
+              <w:strike w:val="0"/>
+              <w:color w:val="1a1a1a"/>
+              <w:sz w:val="24"/>
+              <w:szCs w:val="24"/>
+              <w:u w:val="none"/>
+              <w:shd w:fill="auto" w:val="clear"/>
+              <w:vertAlign w:val="baseline"/>
               <w:rtl w:val="0"/>
             </w:rPr>
             <w:tab/>
           </w:r>
           <w:r>
             <w:fldChar w:fldCharType="begin"/>
-            <w:instrText xml:space="preserve"> PAGEREF _9xcbzzjynzbf \h </w:instrText>
+            <w:instrText xml:space="preserve"> PAGEREF _qf41b295l0u6 \h </w:instrText>
             <w:fldChar w:fldCharType="separate"/>
           </w:r>
           <w:r>
             <w:rPr>
-              <w:color w:val="1a1a1a"/>
-              <w:rtl w:val="0"/>
-            </w:rPr>
-            <w:t xml:space="preserve">13</w:t>
+              <w:rFonts w:ascii="Lato" w:cs="Lato" w:eastAsia="Lato" w:hAnsi="Lato"/>
+              <w:b w:val="0"/>
+              <w:i w:val="0"/>
+              <w:smallCaps w:val="0"/>
+              <w:strike w:val="0"/>
+              <w:color w:val="1a1a1a"/>
+              <w:sz w:val="24"/>
+              <w:szCs w:val="24"/>
+              <w:u w:val="none"/>
+              <w:shd w:fill="auto" w:val="clear"/>
+              <w:vertAlign w:val="baseline"/>
+              <w:rtl w:val="0"/>
+            </w:rPr>
+            <w:t xml:space="preserve">15</w:t>
           </w:r>
           <w:r>
             <w:fldChar w:fldCharType="end"/>
@@ -2064,14 +3228,33 @@
             <w:spacing w:before="200" w:line="240" w:lineRule="auto"/>
             <w:ind w:left="0" w:firstLine="0"/>
             <w:rPr>
-              <w:color w:val="1a1a1a"/>
+              <w:rFonts w:ascii="Lato" w:cs="Lato" w:eastAsia="Lato" w:hAnsi="Lato"/>
+              <w:b w:val="1"/>
+              <w:i w:val="0"/>
+              <w:smallCaps w:val="0"/>
+              <w:strike w:val="0"/>
+              <w:color w:val="1a1a1a"/>
+              <w:sz w:val="24"/>
+              <w:szCs w:val="24"/>
+              <w:u w:val="none"/>
+              <w:shd w:fill="auto" w:val="clear"/>
+              <w:vertAlign w:val="baseline"/>
             </w:rPr>
           </w:pPr>
-          <w:hyperlink w:anchor="_rezo635h493j">
+          <w:hyperlink w:anchor="_45c32hhhqnsh">
             <w:r>
               <w:rPr>
+                <w:rFonts w:ascii="Lato" w:cs="Lato" w:eastAsia="Lato" w:hAnsi="Lato"/>
                 <w:b w:val="1"/>
+                <w:i w:val="0"/>
+                <w:smallCaps w:val="0"/>
+                <w:strike w:val="0"/>
                 <w:color w:val="1a1a1a"/>
+                <w:sz w:val="24"/>
+                <w:szCs w:val="24"/>
+                <w:u w:val="none"/>
+                <w:shd w:fill="auto" w:val="clear"/>
+                <w:vertAlign w:val="baseline"/>
                 <w:rtl w:val="0"/>
               </w:rPr>
               <w:t xml:space="preserve">Planning</w:t>
@@ -2079,24 +3262,42 @@
           </w:hyperlink>
           <w:r>
             <w:rPr>
+              <w:rFonts w:ascii="Lato" w:cs="Lato" w:eastAsia="Lato" w:hAnsi="Lato"/>
               <w:b w:val="1"/>
-              <w:color w:val="1a1a1a"/>
+              <w:i w:val="0"/>
+              <w:smallCaps w:val="0"/>
+              <w:strike w:val="0"/>
+              <w:color w:val="1a1a1a"/>
+              <w:sz w:val="24"/>
+              <w:szCs w:val="24"/>
+              <w:u w:val="none"/>
+              <w:shd w:fill="auto" w:val="clear"/>
+              <w:vertAlign w:val="baseline"/>
               <w:rtl w:val="0"/>
             </w:rPr>
             <w:tab/>
           </w:r>
           <w:r>
             <w:fldChar w:fldCharType="begin"/>
-            <w:instrText xml:space="preserve"> PAGEREF _rezo635h493j \h </w:instrText>
+            <w:instrText xml:space="preserve"> PAGEREF _45c32hhhqnsh \h </w:instrText>
             <w:fldChar w:fldCharType="separate"/>
           </w:r>
           <w:r>
             <w:rPr>
+              <w:rFonts w:ascii="Lato" w:cs="Lato" w:eastAsia="Lato" w:hAnsi="Lato"/>
               <w:b w:val="1"/>
-              <w:color w:val="1a1a1a"/>
-              <w:rtl w:val="0"/>
-            </w:rPr>
-            <w:t xml:space="preserve">13</w:t>
+              <w:i w:val="0"/>
+              <w:smallCaps w:val="0"/>
+              <w:strike w:val="0"/>
+              <w:color w:val="1a1a1a"/>
+              <w:sz w:val="24"/>
+              <w:szCs w:val="24"/>
+              <w:u w:val="none"/>
+              <w:shd w:fill="auto" w:val="clear"/>
+              <w:vertAlign w:val="baseline"/>
+              <w:rtl w:val="0"/>
+            </w:rPr>
+            <w:t xml:space="preserve">15</w:t>
           </w:r>
           <w:r>
             <w:fldChar w:fldCharType="end"/>
@@ -2115,14 +3316,33 @@
             <w:spacing w:before="200" w:line="240" w:lineRule="auto"/>
             <w:ind w:left="0" w:firstLine="0"/>
             <w:rPr>
-              <w:color w:val="1a1a1a"/>
+              <w:rFonts w:ascii="Lato" w:cs="Lato" w:eastAsia="Lato" w:hAnsi="Lato"/>
+              <w:b w:val="1"/>
+              <w:i w:val="0"/>
+              <w:smallCaps w:val="0"/>
+              <w:strike w:val="0"/>
+              <w:color w:val="1a1a1a"/>
+              <w:sz w:val="24"/>
+              <w:szCs w:val="24"/>
+              <w:u w:val="none"/>
+              <w:shd w:fill="auto" w:val="clear"/>
+              <w:vertAlign w:val="baseline"/>
             </w:rPr>
           </w:pPr>
           <w:hyperlink w:anchor="_u73i0l3kd834">
             <w:r>
               <w:rPr>
+                <w:rFonts w:ascii="Lato" w:cs="Lato" w:eastAsia="Lato" w:hAnsi="Lato"/>
                 <w:b w:val="1"/>
+                <w:i w:val="0"/>
+                <w:smallCaps w:val="0"/>
+                <w:strike w:val="0"/>
                 <w:color w:val="1a1a1a"/>
+                <w:sz w:val="24"/>
+                <w:szCs w:val="24"/>
+                <w:u w:val="none"/>
+                <w:shd w:fill="auto" w:val="clear"/>
+                <w:vertAlign w:val="baseline"/>
                 <w:rtl w:val="0"/>
               </w:rPr>
               <w:t xml:space="preserve">Effecten</w:t>
@@ -2130,8 +3350,17 @@
           </w:hyperlink>
           <w:r>
             <w:rPr>
+              <w:rFonts w:ascii="Lato" w:cs="Lato" w:eastAsia="Lato" w:hAnsi="Lato"/>
               <w:b w:val="1"/>
-              <w:color w:val="1a1a1a"/>
+              <w:i w:val="0"/>
+              <w:smallCaps w:val="0"/>
+              <w:strike w:val="0"/>
+              <w:color w:val="1a1a1a"/>
+              <w:sz w:val="24"/>
+              <w:szCs w:val="24"/>
+              <w:u w:val="none"/>
+              <w:shd w:fill="auto" w:val="clear"/>
+              <w:vertAlign w:val="baseline"/>
               <w:rtl w:val="0"/>
             </w:rPr>
             <w:tab/>
@@ -2143,11 +3372,20 @@
           </w:r>
           <w:r>
             <w:rPr>
+              <w:rFonts w:ascii="Lato" w:cs="Lato" w:eastAsia="Lato" w:hAnsi="Lato"/>
               <w:b w:val="1"/>
-              <w:color w:val="1a1a1a"/>
-              <w:rtl w:val="0"/>
-            </w:rPr>
-            <w:t xml:space="preserve">13</w:t>
+              <w:i w:val="0"/>
+              <w:smallCaps w:val="0"/>
+              <w:strike w:val="0"/>
+              <w:color w:val="1a1a1a"/>
+              <w:sz w:val="24"/>
+              <w:szCs w:val="24"/>
+              <w:u w:val="none"/>
+              <w:shd w:fill="auto" w:val="clear"/>
+              <w:vertAlign w:val="baseline"/>
+              <w:rtl w:val="0"/>
+            </w:rPr>
+            <w:t xml:space="preserve">15</w:t>
           </w:r>
           <w:r>
             <w:fldChar w:fldCharType="end"/>
@@ -2166,14 +3404,33 @@
             <w:spacing w:before="200" w:line="240" w:lineRule="auto"/>
             <w:ind w:left="0" w:firstLine="0"/>
             <w:rPr>
-              <w:color w:val="1a1a1a"/>
+              <w:rFonts w:ascii="Lato" w:cs="Lato" w:eastAsia="Lato" w:hAnsi="Lato"/>
+              <w:b w:val="1"/>
+              <w:i w:val="0"/>
+              <w:smallCaps w:val="0"/>
+              <w:strike w:val="0"/>
+              <w:color w:val="1a1a1a"/>
+              <w:sz w:val="24"/>
+              <w:szCs w:val="24"/>
+              <w:u w:val="none"/>
+              <w:shd w:fill="auto" w:val="clear"/>
+              <w:vertAlign w:val="baseline"/>
             </w:rPr>
           </w:pPr>
           <w:hyperlink w:anchor="_dnfhyuarhr5i">
             <w:r>
               <w:rPr>
+                <w:rFonts w:ascii="Lato" w:cs="Lato" w:eastAsia="Lato" w:hAnsi="Lato"/>
                 <w:b w:val="1"/>
+                <w:i w:val="0"/>
+                <w:smallCaps w:val="0"/>
+                <w:strike w:val="0"/>
                 <w:color w:val="1a1a1a"/>
+                <w:sz w:val="24"/>
+                <w:szCs w:val="24"/>
+                <w:u w:val="none"/>
+                <w:shd w:fill="auto" w:val="clear"/>
+                <w:vertAlign w:val="baseline"/>
                 <w:rtl w:val="0"/>
               </w:rPr>
               <w:t xml:space="preserve">Risico’s</w:t>
@@ -2181,8 +3438,17 @@
           </w:hyperlink>
           <w:r>
             <w:rPr>
+              <w:rFonts w:ascii="Lato" w:cs="Lato" w:eastAsia="Lato" w:hAnsi="Lato"/>
               <w:b w:val="1"/>
-              <w:color w:val="1a1a1a"/>
+              <w:i w:val="0"/>
+              <w:smallCaps w:val="0"/>
+              <w:strike w:val="0"/>
+              <w:color w:val="1a1a1a"/>
+              <w:sz w:val="24"/>
+              <w:szCs w:val="24"/>
+              <w:u w:val="none"/>
+              <w:shd w:fill="auto" w:val="clear"/>
+              <w:vertAlign w:val="baseline"/>
               <w:rtl w:val="0"/>
             </w:rPr>
             <w:tab/>
@@ -2194,11 +3460,20 @@
           </w:r>
           <w:r>
             <w:rPr>
+              <w:rFonts w:ascii="Lato" w:cs="Lato" w:eastAsia="Lato" w:hAnsi="Lato"/>
               <w:b w:val="1"/>
-              <w:color w:val="1a1a1a"/>
-              <w:rtl w:val="0"/>
-            </w:rPr>
-            <w:t xml:space="preserve">13</w:t>
+              <w:i w:val="0"/>
+              <w:smallCaps w:val="0"/>
+              <w:strike w:val="0"/>
+              <w:color w:val="1a1a1a"/>
+              <w:sz w:val="24"/>
+              <w:szCs w:val="24"/>
+              <w:u w:val="none"/>
+              <w:shd w:fill="auto" w:val="clear"/>
+              <w:vertAlign w:val="baseline"/>
+              <w:rtl w:val="0"/>
+            </w:rPr>
+            <w:t xml:space="preserve">16</w:t>
           </w:r>
           <w:r>
             <w:fldChar w:fldCharType="end"/>
@@ -2217,14 +3492,33 @@
             <w:spacing w:after="80" w:before="200" w:line="240" w:lineRule="auto"/>
             <w:ind w:left="0" w:firstLine="0"/>
             <w:rPr>
-              <w:color w:val="1a1a1a"/>
+              <w:rFonts w:ascii="Lato" w:cs="Lato" w:eastAsia="Lato" w:hAnsi="Lato"/>
+              <w:b w:val="1"/>
+              <w:i w:val="0"/>
+              <w:smallCaps w:val="0"/>
+              <w:strike w:val="0"/>
+              <w:color w:val="1a1a1a"/>
+              <w:sz w:val="24"/>
+              <w:szCs w:val="24"/>
+              <w:u w:val="none"/>
+              <w:shd w:fill="auto" w:val="clear"/>
+              <w:vertAlign w:val="baseline"/>
             </w:rPr>
           </w:pPr>
-          <w:hyperlink w:anchor="_5zni6j4yh0xt">
+          <w:hyperlink w:anchor="_cjp29zytal70">
             <w:r>
               <w:rPr>
+                <w:rFonts w:ascii="Lato" w:cs="Lato" w:eastAsia="Lato" w:hAnsi="Lato"/>
                 <w:b w:val="1"/>
+                <w:i w:val="0"/>
+                <w:smallCaps w:val="0"/>
+                <w:strike w:val="0"/>
                 <w:color w:val="1a1a1a"/>
+                <w:sz w:val="24"/>
+                <w:szCs w:val="24"/>
+                <w:u w:val="none"/>
+                <w:shd w:fill="auto" w:val="clear"/>
+                <w:vertAlign w:val="baseline"/>
                 <w:rtl w:val="0"/>
               </w:rPr>
               <w:t xml:space="preserve">Randvoorwaarden</w:t>
@@ -2232,24 +3526,42 @@
           </w:hyperlink>
           <w:r>
             <w:rPr>
+              <w:rFonts w:ascii="Lato" w:cs="Lato" w:eastAsia="Lato" w:hAnsi="Lato"/>
               <w:b w:val="1"/>
-              <w:color w:val="1a1a1a"/>
+              <w:i w:val="0"/>
+              <w:smallCaps w:val="0"/>
+              <w:strike w:val="0"/>
+              <w:color w:val="1a1a1a"/>
+              <w:sz w:val="24"/>
+              <w:szCs w:val="24"/>
+              <w:u w:val="none"/>
+              <w:shd w:fill="auto" w:val="clear"/>
+              <w:vertAlign w:val="baseline"/>
               <w:rtl w:val="0"/>
             </w:rPr>
             <w:tab/>
           </w:r>
           <w:r>
             <w:fldChar w:fldCharType="begin"/>
-            <w:instrText xml:space="preserve"> PAGEREF _5zni6j4yh0xt \h </w:instrText>
+            <w:instrText xml:space="preserve"> PAGEREF _cjp29zytal70 \h </w:instrText>
             <w:fldChar w:fldCharType="separate"/>
           </w:r>
           <w:r>
             <w:rPr>
+              <w:rFonts w:ascii="Lato" w:cs="Lato" w:eastAsia="Lato" w:hAnsi="Lato"/>
               <w:b w:val="1"/>
-              <w:color w:val="1a1a1a"/>
-              <w:rtl w:val="0"/>
-            </w:rPr>
-            <w:t xml:space="preserve">14</w:t>
+              <w:i w:val="0"/>
+              <w:smallCaps w:val="0"/>
+              <w:strike w:val="0"/>
+              <w:color w:val="1a1a1a"/>
+              <w:sz w:val="24"/>
+              <w:szCs w:val="24"/>
+              <w:u w:val="none"/>
+              <w:shd w:fill="auto" w:val="clear"/>
+              <w:vertAlign w:val="baseline"/>
+              <w:rtl w:val="0"/>
+            </w:rPr>
+            <w:t xml:space="preserve">17</w:t>
           </w:r>
           <w:r>
             <w:fldChar w:fldCharType="end"/>
@@ -2269,6 +3581,9 @@
       <w:pPr>
         <w:rPr/>
       </w:pPr>
+      <w:r>
+        <w:br w:type="page"/>
+      </w:r>
       <w:r>
         <w:rPr>
           <w:rtl w:val="0"/>
@@ -2471,7 +3786,7 @@
         <w:rPr>
           <w:rtl w:val="0"/>
         </w:rPr>
-        <w:t xml:space="preserve">Dit projectplan is samengesteld om goed in kaart te brengen wat mijn opdracht is voor het maken van een asset tracker ten behoeve van bedrijven (en particulieren). In dit projectplan leg ik voor mijn opdrachtgever Cees Nieboer, Arno Flapper en mijn docenten Frans de Boer en Richard Kingma vast waar dit projectplan betrekking op heeft.</w:t>
+        <w:t xml:space="preserve">Dit projectplan is samengesteld om goed in kaart te brengen wat mijn opdracht is voor het maken van een asset tracker ten behoeve van bedrijven (en particulieren). In dit projectplan leg ik voor aan mijn opdrachtgever Cees Nieboer, Arno Flapper en mijn docenten Frans de Boer en Richard Kingma vast waar dit projectplan betrekking op heeft.</w:t>
       </w:r>
     </w:p>
     <w:p>
@@ -3224,6 +4539,22 @@
       <w:bookmarkStart w:colFirst="0" w:colLast="0" w:name="_as3bd1krplmi" w:id="16"/>
       <w:bookmarkEnd w:id="16"/>
       <w:r>
+        <w:br w:type="page"/>
+      </w:r>
+      <w:r>
+        <w:rPr>
+          <w:rtl w:val="0"/>
+        </w:rPr>
+      </w:r>
+    </w:p>
+    <w:p>
+      <w:pPr>
+        <w:pStyle w:val="Heading2"/>
+        <w:rPr/>
+      </w:pPr>
+      <w:bookmarkStart w:colFirst="0" w:colLast="0" w:name="_5wxvskanrvnz" w:id="17"/>
+      <w:bookmarkEnd w:id="17"/>
+      <w:r>
         <w:rPr>
           <w:rtl w:val="0"/>
         </w:rPr>
@@ -3246,8 +4577,8 @@
         <w:pStyle w:val="Heading2"/>
         <w:rPr/>
       </w:pPr>
-      <w:bookmarkStart w:colFirst="0" w:colLast="0" w:name="_kcboc3whe54t" w:id="17"/>
-      <w:bookmarkEnd w:id="17"/>
+      <w:bookmarkStart w:colFirst="0" w:colLast="0" w:name="_kcboc3whe54t" w:id="18"/>
+      <w:bookmarkEnd w:id="18"/>
       <w:r>
         <w:rPr>
           <w:rtl w:val="0"/>
@@ -3259,8 +4590,8 @@
         <w:pStyle w:val="Heading2"/>
         <w:rPr/>
       </w:pPr>
-      <w:bookmarkStart w:colFirst="0" w:colLast="0" w:name="_kcdfubhuigje" w:id="18"/>
-      <w:bookmarkEnd w:id="18"/>
+      <w:bookmarkStart w:colFirst="0" w:colLast="0" w:name="_kcdfubhuigje" w:id="19"/>
+      <w:bookmarkEnd w:id="19"/>
       <w:r>
         <w:rPr>
           <w:rtl w:val="0"/>
@@ -3284,8 +4615,8 @@
         <w:pStyle w:val="Heading2"/>
         <w:rPr/>
       </w:pPr>
-      <w:bookmarkStart w:colFirst="0" w:colLast="0" w:name="_17ls5uto93hk" w:id="19"/>
-      <w:bookmarkEnd w:id="19"/>
+      <w:bookmarkStart w:colFirst="0" w:colLast="0" w:name="_17ls5uto93hk" w:id="20"/>
+      <w:bookmarkEnd w:id="20"/>
       <w:r>
         <w:rPr>
           <w:rtl w:val="0"/>
@@ -3297,8 +4628,8 @@
         <w:pStyle w:val="Heading2"/>
         <w:rPr/>
       </w:pPr>
-      <w:bookmarkStart w:colFirst="0" w:colLast="0" w:name="_tmwm9nsqr4ed" w:id="20"/>
-      <w:bookmarkEnd w:id="20"/>
+      <w:bookmarkStart w:colFirst="0" w:colLast="0" w:name="_tmwm9nsqr4ed" w:id="21"/>
+      <w:bookmarkEnd w:id="21"/>
       <w:r>
         <w:rPr>
           <w:rtl w:val="0"/>
@@ -3322,8 +4653,8 @@
         <w:pStyle w:val="Heading2"/>
         <w:rPr/>
       </w:pPr>
-      <w:bookmarkStart w:colFirst="0" w:colLast="0" w:name="_j8tvc5d8geac" w:id="21"/>
-      <w:bookmarkEnd w:id="21"/>
+      <w:bookmarkStart w:colFirst="0" w:colLast="0" w:name="_j8tvc5d8geac" w:id="22"/>
+      <w:bookmarkEnd w:id="22"/>
       <w:r>
         <w:rPr>
           <w:rtl w:val="0"/>
@@ -3335,8 +4666,8 @@
         <w:pStyle w:val="Heading2"/>
         <w:rPr/>
       </w:pPr>
-      <w:bookmarkStart w:colFirst="0" w:colLast="0" w:name="_ym8uwolwz3tj" w:id="22"/>
-      <w:bookmarkEnd w:id="22"/>
+      <w:bookmarkStart w:colFirst="0" w:colLast="0" w:name="_ym8uwolwz3tj" w:id="23"/>
+      <w:bookmarkEnd w:id="23"/>
       <w:r>
         <w:rPr>
           <w:rtl w:val="0"/>
@@ -3360,8 +4691,8 @@
         <w:pStyle w:val="Heading2"/>
         <w:rPr/>
       </w:pPr>
-      <w:bookmarkStart w:colFirst="0" w:colLast="0" w:name="_5r89df393q9i" w:id="23"/>
-      <w:bookmarkEnd w:id="23"/>
+      <w:bookmarkStart w:colFirst="0" w:colLast="0" w:name="_5r89df393q9i" w:id="24"/>
+      <w:bookmarkEnd w:id="24"/>
       <w:r>
         <w:rPr>
           <w:rtl w:val="0"/>
@@ -3373,8 +4704,8 @@
         <w:pStyle w:val="Heading2"/>
         <w:rPr/>
       </w:pPr>
-      <w:bookmarkStart w:colFirst="0" w:colLast="0" w:name="_i0lh00dn8iiq" w:id="24"/>
-      <w:bookmarkEnd w:id="24"/>
+      <w:bookmarkStart w:colFirst="0" w:colLast="0" w:name="_i0lh00dn8iiq" w:id="25"/>
+      <w:bookmarkEnd w:id="25"/>
       <w:r>
         <w:rPr>
           <w:rtl w:val="0"/>
@@ -3398,8 +4729,8 @@
         <w:pStyle w:val="Heading2"/>
         <w:rPr/>
       </w:pPr>
-      <w:bookmarkStart w:colFirst="0" w:colLast="0" w:name="_j1icqho4yj7b" w:id="25"/>
-      <w:bookmarkEnd w:id="25"/>
+      <w:bookmarkStart w:colFirst="0" w:colLast="0" w:name="_j1icqho4yj7b" w:id="26"/>
+      <w:bookmarkEnd w:id="26"/>
       <w:r>
         <w:rPr>
           <w:rtl w:val="0"/>
@@ -3411,8 +4742,24 @@
         <w:pStyle w:val="Heading2"/>
         <w:rPr/>
       </w:pPr>
-      <w:bookmarkStart w:colFirst="0" w:colLast="0" w:name="_vqfwv7dgv081" w:id="26"/>
-      <w:bookmarkEnd w:id="26"/>
+      <w:bookmarkStart w:colFirst="0" w:colLast="0" w:name="_vqfwv7dgv081" w:id="27"/>
+      <w:bookmarkEnd w:id="27"/>
+      <w:r>
+        <w:br w:type="page"/>
+      </w:r>
+      <w:r>
+        <w:rPr>
+          <w:rtl w:val="0"/>
+        </w:rPr>
+      </w:r>
+    </w:p>
+    <w:p>
+      <w:pPr>
+        <w:pStyle w:val="Heading2"/>
+        <w:rPr/>
+      </w:pPr>
+      <w:bookmarkStart w:colFirst="0" w:colLast="0" w:name="_3616qk4ldkgs" w:id="28"/>
+      <w:bookmarkEnd w:id="28"/>
       <w:r>
         <w:rPr>
           <w:rtl w:val="0"/>
@@ -3433,11 +4780,21 @@
     </w:p>
     <w:p>
       <w:pPr>
+        <w:rPr/>
+      </w:pPr>
+      <w:r>
+        <w:rPr>
+          <w:rtl w:val="0"/>
+        </w:rPr>
+      </w:r>
+    </w:p>
+    <w:p>
+      <w:pPr>
         <w:pStyle w:val="Heading2"/>
         <w:rPr/>
       </w:pPr>
-      <w:bookmarkStart w:colFirst="0" w:colLast="0" w:name="_3kvkp3kvomlv" w:id="27"/>
-      <w:bookmarkEnd w:id="27"/>
+      <w:bookmarkStart w:colFirst="0" w:colLast="0" w:name="_3kvkp3kvomlv" w:id="29"/>
+      <w:bookmarkEnd w:id="29"/>
       <w:r>
         <w:rPr>
           <w:rtl w:val="0"/>
@@ -3478,8 +4835,8 @@
         <w:spacing w:line="312" w:lineRule="auto"/>
         <w:rPr/>
       </w:pPr>
-      <w:bookmarkStart w:colFirst="0" w:colLast="0" w:name="_vxqi4745ltw9" w:id="28"/>
-      <w:bookmarkEnd w:id="28"/>
+      <w:bookmarkStart w:colFirst="0" w:colLast="0" w:name="_vxqi4745ltw9" w:id="30"/>
+      <w:bookmarkEnd w:id="30"/>
       <w:r>
         <w:rPr/>
         <mc:AlternateContent>
@@ -3635,8 +4992,8 @@
         <w:ind w:left="0" w:firstLine="0"/>
         <w:rPr/>
       </w:pPr>
-      <w:bookmarkStart w:colFirst="0" w:colLast="0" w:name="_xquhzk2fra46" w:id="29"/>
-      <w:bookmarkEnd w:id="29"/>
+      <w:bookmarkStart w:colFirst="0" w:colLast="0" w:name="_xquhzk2fra46" w:id="31"/>
+      <w:bookmarkEnd w:id="31"/>
       <w:r>
         <w:rPr>
           <w:rtl w:val="0"/>
@@ -3681,8 +5038,8 @@
         <w:pStyle w:val="Heading2"/>
         <w:rPr/>
       </w:pPr>
-      <w:bookmarkStart w:colFirst="0" w:colLast="0" w:name="_fw8ceuzbsc1s" w:id="30"/>
-      <w:bookmarkEnd w:id="30"/>
+      <w:bookmarkStart w:colFirst="0" w:colLast="0" w:name="_fw8ceuzbsc1s" w:id="32"/>
+      <w:bookmarkEnd w:id="32"/>
       <w:r>
         <w:rPr>
           <w:rtl w:val="0"/>
@@ -3694,8 +5051,8 @@
         <w:pStyle w:val="Heading2"/>
         <w:rPr/>
       </w:pPr>
-      <w:bookmarkStart w:colFirst="0" w:colLast="0" w:name="_4g9xqoe8g72t" w:id="31"/>
-      <w:bookmarkEnd w:id="31"/>
+      <w:bookmarkStart w:colFirst="0" w:colLast="0" w:name="_4g9xqoe8g72t" w:id="33"/>
+      <w:bookmarkEnd w:id="33"/>
       <w:r>
         <w:rPr>
           <w:rtl w:val="0"/>
@@ -3719,8 +5076,8 @@
         <w:pStyle w:val="Heading2"/>
         <w:rPr/>
       </w:pPr>
-      <w:bookmarkStart w:colFirst="0" w:colLast="0" w:name="_p4tzstnzr3y2" w:id="32"/>
-      <w:bookmarkEnd w:id="32"/>
+      <w:bookmarkStart w:colFirst="0" w:colLast="0" w:name="_p4tzstnzr3y2" w:id="34"/>
+      <w:bookmarkEnd w:id="34"/>
       <w:r>
         <w:rPr>
           <w:rtl w:val="0"/>
@@ -3732,8 +5089,24 @@
         <w:pStyle w:val="Heading2"/>
         <w:rPr/>
       </w:pPr>
-      <w:bookmarkStart w:colFirst="0" w:colLast="0" w:name="_wx1joqa4ilmu" w:id="33"/>
-      <w:bookmarkEnd w:id="33"/>
+      <w:bookmarkStart w:colFirst="0" w:colLast="0" w:name="_wx1joqa4ilmu" w:id="35"/>
+      <w:bookmarkEnd w:id="35"/>
+      <w:r>
+        <w:br w:type="page"/>
+      </w:r>
+      <w:r>
+        <w:rPr>
+          <w:rtl w:val="0"/>
+        </w:rPr>
+      </w:r>
+    </w:p>
+    <w:p>
+      <w:pPr>
+        <w:pStyle w:val="Heading2"/>
+        <w:rPr/>
+      </w:pPr>
+      <w:bookmarkStart w:colFirst="0" w:colLast="0" w:name="_sy5f3amv6ce1" w:id="36"/>
+      <w:bookmarkEnd w:id="36"/>
       <w:r>
         <w:rPr>
           <w:rtl w:val="0"/>
@@ -3757,8 +5130,8 @@
         <w:pStyle w:val="Heading2"/>
         <w:rPr/>
       </w:pPr>
-      <w:bookmarkStart w:colFirst="0" w:colLast="0" w:name="_frwe22j93huc" w:id="34"/>
-      <w:bookmarkEnd w:id="34"/>
+      <w:bookmarkStart w:colFirst="0" w:colLast="0" w:name="_frwe22j93huc" w:id="37"/>
+      <w:bookmarkEnd w:id="37"/>
       <w:r>
         <w:rPr>
           <w:rtl w:val="0"/>
@@ -3770,8 +5143,8 @@
         <w:pStyle w:val="Heading2"/>
         <w:rPr/>
       </w:pPr>
-      <w:bookmarkStart w:colFirst="0" w:colLast="0" w:name="_8k73hk8iruw2" w:id="35"/>
-      <w:bookmarkEnd w:id="35"/>
+      <w:bookmarkStart w:colFirst="0" w:colLast="0" w:name="_8k73hk8iruw2" w:id="38"/>
+      <w:bookmarkEnd w:id="38"/>
       <w:r>
         <w:rPr>
           <w:rtl w:val="0"/>
@@ -3806,8 +5179,8 @@
         <w:pStyle w:val="Heading2"/>
         <w:rPr/>
       </w:pPr>
-      <w:bookmarkStart w:colFirst="0" w:colLast="0" w:name="_hjbeab9hi5si" w:id="36"/>
-      <w:bookmarkEnd w:id="36"/>
+      <w:bookmarkStart w:colFirst="0" w:colLast="0" w:name="_hjbeab9hi5si" w:id="39"/>
+      <w:bookmarkEnd w:id="39"/>
       <w:r>
         <w:rPr>
           <w:rtl w:val="0"/>
@@ -3819,8 +5192,8 @@
         <w:pStyle w:val="Heading2"/>
         <w:rPr/>
       </w:pPr>
-      <w:bookmarkStart w:colFirst="0" w:colLast="0" w:name="_k9dx90u0gih1" w:id="37"/>
-      <w:bookmarkEnd w:id="37"/>
+      <w:bookmarkStart w:colFirst="0" w:colLast="0" w:name="_k9dx90u0gih1" w:id="40"/>
+      <w:bookmarkEnd w:id="40"/>
       <w:r>
         <w:rPr>
           <w:rtl w:val="0"/>
@@ -4459,8 +5832,8 @@
         <w:pStyle w:val="Heading2"/>
         <w:rPr/>
       </w:pPr>
-      <w:bookmarkStart w:colFirst="0" w:colLast="0" w:name="_86zjmyqk0htv" w:id="38"/>
-      <w:bookmarkEnd w:id="38"/>
+      <w:bookmarkStart w:colFirst="0" w:colLast="0" w:name="_86zjmyqk0htv" w:id="41"/>
+      <w:bookmarkEnd w:id="41"/>
       <w:r>
         <w:rPr>
           <w:rtl w:val="0"/>
@@ -4472,8 +5845,8 @@
         <w:pStyle w:val="Heading2"/>
         <w:rPr/>
       </w:pPr>
-      <w:bookmarkStart w:colFirst="0" w:colLast="0" w:name="_sjo8suc39z13" w:id="39"/>
-      <w:bookmarkEnd w:id="39"/>
+      <w:bookmarkStart w:colFirst="0" w:colLast="0" w:name="_sjo8suc39z13" w:id="42"/>
+      <w:bookmarkEnd w:id="42"/>
       <w:r>
         <w:rPr>
           <w:rtl w:val="0"/>
@@ -4489,7 +5862,19 @@
         <w:rPr>
           <w:rtl w:val="0"/>
         </w:rPr>
-        <w:t xml:space="preserve">In sprint 2 maak ik het testplan, test scenario's en het testrapport in sprint 2. Het project zal niet getest worden in sprint 2 dat gebeurt namelijk in Fase 8: Sprint 5. </w:t>
+        <w:t xml:space="preserve">In sprint 2 maak ik het </w:t>
+      </w:r>
+      <w:r>
+        <w:rPr>
+          <w:rtl w:val="0"/>
+        </w:rPr>
+        <w:t xml:space="preserve">testplan</w:t>
+      </w:r>
+      <w:r>
+        <w:rPr>
+          <w:rtl w:val="0"/>
+        </w:rPr>
+        <w:t xml:space="preserve">, test scenario's en het testrapport in sprint 2. Het project zal niet getest worden in sprint 2 dat gebeurt namelijk in Fase 8: Sprint 5. </w:t>
       </w:r>
     </w:p>
     <w:p>
@@ -4508,8 +5893,8 @@
         <w:pStyle w:val="Heading2"/>
         <w:rPr/>
       </w:pPr>
-      <w:bookmarkStart w:colFirst="0" w:colLast="0" w:name="_76ydoafhofrr" w:id="40"/>
-      <w:bookmarkEnd w:id="40"/>
+      <w:bookmarkStart w:colFirst="0" w:colLast="0" w:name="_76ydoafhofrr" w:id="43"/>
+      <w:bookmarkEnd w:id="43"/>
       <w:r>
         <w:rPr>
           <w:rtl w:val="0"/>
@@ -4525,7 +5910,19 @@
         <w:rPr>
           <w:rtl w:val="0"/>
         </w:rPr>
-        <w:t xml:space="preserve">In sprint 3 maak ik het testplan, test scenario's en het testrapport voor de acceptatietest. Het project zal niet getest worden in sprint 3 dat gebeurt namelijk in Fase 8: Sprint 5. </w:t>
+        <w:t xml:space="preserve">In sprint 3 maak ik het </w:t>
+      </w:r>
+      <w:r>
+        <w:rPr>
+          <w:rtl w:val="0"/>
+        </w:rPr>
+        <w:t xml:space="preserve">testplan</w:t>
+      </w:r>
+      <w:r>
+        <w:rPr>
+          <w:rtl w:val="0"/>
+        </w:rPr>
+        <w:t xml:space="preserve">, test scenario's en het testrapport voor de acceptatietest. Het project zal niet getest worden in sprint 3 dat gebeurt namelijk in Fase 8: Sprint 5. </w:t>
       </w:r>
     </w:p>
     <w:p>
@@ -4544,12 +5941,24 @@
         <w:pStyle w:val="Heading2"/>
         <w:rPr/>
       </w:pPr>
-      <w:bookmarkStart w:colFirst="0" w:colLast="0" w:name="_mg0ndb8wk5px" w:id="41"/>
-      <w:bookmarkEnd w:id="41"/>
-      <w:r>
-        <w:rPr>
-          <w:rtl w:val="0"/>
-        </w:rPr>
+      <w:bookmarkStart w:colFirst="0" w:colLast="0" w:name="_nl5ca73igzu4" w:id="44"/>
+      <w:bookmarkEnd w:id="44"/>
+      <w:r>
+        <w:rPr>
+          <w:rtl w:val="0"/>
+        </w:rPr>
+        <w:t xml:space="preserve">Fase 7: Sprint 4</w:t>
+      </w:r>
+    </w:p>
+    <w:p>
+      <w:pPr>
+        <w:rPr/>
+      </w:pPr>
+      <w:r>
+        <w:rPr>
+          <w:rtl w:val="0"/>
+        </w:rPr>
+        <w:t xml:space="preserve">In sprint 4 maak ik de kaarten pagina functioneel werkend. Met behulp van de GPS API zal de gebruiker zijn assets getoond worden op de pagina. Ook zal de gebruiker zijn de afgelegde route kunnen bekijken van zijn asset. </w:t>
       </w:r>
     </w:p>
     <w:p>
@@ -4557,24 +5966,12 @@
         <w:pStyle w:val="Heading2"/>
         <w:rPr/>
       </w:pPr>
-      <w:bookmarkStart w:colFirst="0" w:colLast="0" w:name="_nl5ca73igzu4" w:id="42"/>
-      <w:bookmarkEnd w:id="42"/>
-      <w:r>
-        <w:rPr>
-          <w:rtl w:val="0"/>
-        </w:rPr>
-        <w:t xml:space="preserve">Fase 7: Sprint 4</w:t>
-      </w:r>
-    </w:p>
-    <w:p>
-      <w:pPr>
-        <w:rPr/>
-      </w:pPr>
-      <w:r>
-        <w:rPr>
-          <w:rtl w:val="0"/>
-        </w:rPr>
-        <w:t xml:space="preserve">In sprint 4 maak ik de kaarten pagina functioneel werkend. Met behulp van de GPS API zal de gebruiker zijn assets getoond worden op de pagina. Ook zal de gebruiker zijn de afgelegde route kunnen bekijken van zijn asset. </w:t>
+      <w:bookmarkStart w:colFirst="0" w:colLast="0" w:name="_1hm7ht2jb4n5" w:id="45"/>
+      <w:bookmarkEnd w:id="45"/>
+      <w:r>
+        <w:rPr>
+          <w:rtl w:val="0"/>
+        </w:rPr>
       </w:r>
     </w:p>
     <w:p>
@@ -4582,12 +5979,36 @@
         <w:pStyle w:val="Heading2"/>
         <w:rPr/>
       </w:pPr>
-      <w:bookmarkStart w:colFirst="0" w:colLast="0" w:name="_1hm7ht2jb4n5" w:id="43"/>
-      <w:bookmarkEnd w:id="43"/>
-      <w:r>
-        <w:rPr>
-          <w:rtl w:val="0"/>
-        </w:rPr>
+      <w:bookmarkStart w:colFirst="0" w:colLast="0" w:name="_199ya4yfy2nn" w:id="46"/>
+      <w:bookmarkEnd w:id="46"/>
+      <w:r>
+        <w:rPr>
+          <w:rtl w:val="0"/>
+        </w:rPr>
+        <w:t xml:space="preserve">Fase 8: Sprint 5</w:t>
+      </w:r>
+    </w:p>
+    <w:p>
+      <w:pPr>
+        <w:rPr/>
+      </w:pPr>
+      <w:r>
+        <w:rPr>
+          <w:rtl w:val="0"/>
+        </w:rPr>
+        <w:t xml:space="preserve">In sprint 5 zal het project getest worden door een aangewezen testteam. Indien nodig wordt er </w:t>
+      </w:r>
+      <w:r>
+        <w:rPr>
+          <w:rtl w:val="0"/>
+        </w:rPr>
+        <w:t xml:space="preserve">gehertest</w:t>
+      </w:r>
+      <w:r>
+        <w:rPr>
+          <w:rtl w:val="0"/>
+        </w:rPr>
+        <w:t xml:space="preserve"> en dus ook documentatie herschreven. Dat zal gebeuren totdat het project geen fouten meer heeft. Ook zal in sprint 5 de acceptatietest worden uitgevoerd. Als de opdrachtgever niet tevreden is wordt het project aangepast en zal er nog een keer getest worden. </w:t>
       </w:r>
     </w:p>
     <w:p>
@@ -4595,24 +6016,12 @@
         <w:pStyle w:val="Heading2"/>
         <w:rPr/>
       </w:pPr>
-      <w:bookmarkStart w:colFirst="0" w:colLast="0" w:name="_199ya4yfy2nn" w:id="44"/>
-      <w:bookmarkEnd w:id="44"/>
-      <w:r>
-        <w:rPr>
-          <w:rtl w:val="0"/>
-        </w:rPr>
-        <w:t xml:space="preserve">Fase 8: Sprint 5</w:t>
-      </w:r>
-    </w:p>
-    <w:p>
-      <w:pPr>
-        <w:rPr/>
-      </w:pPr>
-      <w:r>
-        <w:rPr>
-          <w:rtl w:val="0"/>
-        </w:rPr>
-        <w:t xml:space="preserve">In sprint 5 zal het project getest worden door een aangewezen testteam. Indien nodig wordt er gehertest en dus ook documentatie herschreven. Dat zal gebeuren totdat het project geen fouten meer heeft. Ook zal in sprint 5 de acceptatietest worden uitgevoerd. Als de opdrachtgever niet tevreden is wordt het project aangepast en zal er nog een keer getest worden. </w:t>
+      <w:bookmarkStart w:colFirst="0" w:colLast="0" w:name="_tv5mqph0uzgz" w:id="47"/>
+      <w:bookmarkEnd w:id="47"/>
+      <w:r>
+        <w:rPr>
+          <w:rtl w:val="0"/>
+        </w:rPr>
       </w:r>
     </w:p>
     <w:p>
@@ -4620,12 +6029,24 @@
         <w:pStyle w:val="Heading2"/>
         <w:rPr/>
       </w:pPr>
-      <w:bookmarkStart w:colFirst="0" w:colLast="0" w:name="_tv5mqph0uzgz" w:id="45"/>
-      <w:bookmarkEnd w:id="45"/>
-      <w:r>
-        <w:rPr>
-          <w:rtl w:val="0"/>
-        </w:rPr>
+      <w:bookmarkStart w:colFirst="0" w:colLast="0" w:name="_4i728q5nj4ev" w:id="48"/>
+      <w:bookmarkEnd w:id="48"/>
+      <w:r>
+        <w:rPr>
+          <w:rtl w:val="0"/>
+        </w:rPr>
+        <w:t xml:space="preserve">Fase 9: Sprint 6</w:t>
+      </w:r>
+    </w:p>
+    <w:p>
+      <w:pPr>
+        <w:rPr/>
+      </w:pPr>
+      <w:r>
+        <w:rPr>
+          <w:rtl w:val="0"/>
+        </w:rPr>
+        <w:t xml:space="preserve">In sprint 6 maak ik de opleverdocumentatie. Denk aan Rapport onderhoud applicatie en Rapportgegevens documenteren en archiveren. Ook zal ik de puntjes op de i zetten qua styling van de pagina’s. </w:t>
       </w:r>
     </w:p>
     <w:p>
@@ -4633,24 +6054,12 @@
         <w:pStyle w:val="Heading2"/>
         <w:rPr/>
       </w:pPr>
-      <w:bookmarkStart w:colFirst="0" w:colLast="0" w:name="_4i728q5nj4ev" w:id="46"/>
-      <w:bookmarkEnd w:id="46"/>
-      <w:r>
-        <w:rPr>
-          <w:rtl w:val="0"/>
-        </w:rPr>
-        <w:t xml:space="preserve">Fase 9: Sprint 6</w:t>
-      </w:r>
-    </w:p>
-    <w:p>
-      <w:pPr>
-        <w:rPr/>
-      </w:pPr>
-      <w:r>
-        <w:rPr>
-          <w:rtl w:val="0"/>
-        </w:rPr>
-        <w:t xml:space="preserve">In sprint 6 maak ik de opleverdocumentatie. Denk aan Rapport onderhoud applicatie en Rapportgegevens documenteren en archiveren. Ook zal ik de puntjes op de i zetten qua styling van de pagina’s. </w:t>
+      <w:bookmarkStart w:colFirst="0" w:colLast="0" w:name="_7jt9z8j38zc1" w:id="49"/>
+      <w:bookmarkEnd w:id="49"/>
+      <w:r>
+        <w:rPr>
+          <w:rtl w:val="0"/>
+        </w:rPr>
       </w:r>
     </w:p>
     <w:p>
@@ -4658,21 +6067,8 @@
         <w:pStyle w:val="Heading2"/>
         <w:rPr/>
       </w:pPr>
-      <w:bookmarkStart w:colFirst="0" w:colLast="0" w:name="_7jt9z8j38zc1" w:id="47"/>
-      <w:bookmarkEnd w:id="47"/>
-      <w:r>
-        <w:rPr>
-          <w:rtl w:val="0"/>
-        </w:rPr>
-      </w:r>
-    </w:p>
-    <w:p>
-      <w:pPr>
-        <w:pStyle w:val="Heading2"/>
-        <w:rPr/>
-      </w:pPr>
-      <w:bookmarkStart w:colFirst="0" w:colLast="0" w:name="_oo88mbre6jbc" w:id="48"/>
-      <w:bookmarkEnd w:id="48"/>
+      <w:bookmarkStart w:colFirst="0" w:colLast="0" w:name="_oo88mbre6jbc" w:id="50"/>
+      <w:bookmarkEnd w:id="50"/>
       <w:r>
         <w:rPr>
           <w:rtl w:val="0"/>
@@ -4706,6 +6102,14 @@
         </w:rPr>
         <w:t xml:space="preserve"> </w:t>
       </w:r>
+      <w:r>
+        <w:br w:type="page"/>
+      </w:r>
+      <w:r>
+        <w:rPr>
+          <w:rtl w:val="0"/>
+        </w:rPr>
+      </w:r>
     </w:p>
     <w:p>
       <w:pPr>
@@ -4713,8 +6117,8 @@
         <w:spacing w:line="312" w:lineRule="auto"/>
         <w:rPr/>
       </w:pPr>
-      <w:bookmarkStart w:colFirst="0" w:colLast="0" w:name="_rnfsxslzcyh7" w:id="49"/>
-      <w:bookmarkEnd w:id="49"/>
+      <w:bookmarkStart w:colFirst="0" w:colLast="0" w:name="_rnfsxslzcyh7" w:id="51"/>
+      <w:bookmarkEnd w:id="51"/>
       <w:r>
         <w:rPr/>
         <mc:AlternateContent>
@@ -4870,8 +6274,8 @@
         <w:ind w:left="0" w:firstLine="0"/>
         <w:rPr/>
       </w:pPr>
-      <w:bookmarkStart w:colFirst="0" w:colLast="0" w:name="_72h51mu5tn4i" w:id="50"/>
-      <w:bookmarkEnd w:id="50"/>
+      <w:bookmarkStart w:colFirst="0" w:colLast="0" w:name="_72h51mu5tn4i" w:id="52"/>
+      <w:bookmarkEnd w:id="52"/>
       <w:r>
         <w:rPr>
           <w:rtl w:val="0"/>
@@ -5009,29 +6413,12 @@
     </w:p>
     <w:p>
       <w:pPr>
-        <w:spacing w:before="240" w:line="276" w:lineRule="auto"/>
+        <w:pStyle w:val="Heading3"/>
         <w:ind w:left="0" w:firstLine="0"/>
-        <w:rPr>
-          <w:rFonts w:ascii="Times New Roman" w:cs="Times New Roman" w:eastAsia="Times New Roman" w:hAnsi="Times New Roman"/>
-        </w:rPr>
-      </w:pPr>
-      <w:r>
-        <w:rPr>
-          <w:rFonts w:ascii="Times New Roman" w:cs="Times New Roman" w:eastAsia="Times New Roman" w:hAnsi="Times New Roman"/>
-          <w:rtl w:val="0"/>
-        </w:rPr>
-        <w:t xml:space="preserve"> </w:t>
-      </w:r>
-    </w:p>
-    <w:p>
-      <w:pPr>
-        <w:pStyle w:val="Heading3"/>
-        <w:spacing w:line="276" w:lineRule="auto"/>
-        <w:ind w:left="0" w:firstLine="0"/>
-        <w:rPr/>
-      </w:pPr>
-      <w:bookmarkStart w:colFirst="0" w:colLast="0" w:name="_tmjcu27y7nao" w:id="51"/>
-      <w:bookmarkEnd w:id="51"/>
+        <w:rPr/>
+      </w:pPr>
+      <w:bookmarkStart w:colFirst="0" w:colLast="0" w:name="_rufrw3fxvc3k" w:id="53"/>
+      <w:bookmarkEnd w:id="53"/>
       <w:r>
         <w:rPr>
           <w:rtl w:val="0"/>
@@ -5293,6 +6680,14 @@
         </w:rPr>
         <w:t xml:space="preserve">Als de gebruiker is ingelogd kan de gebruiker naar zijn home scherm gaan. Daar staan al zijn Assets in een tabel getoond. Vanuit het home scherm kan de gebruiker de gegevens van de asset aanpassen. En kan de gebruiker de Asset verwijderen. Ook kan de gebruiker vanuit hier alle afgelegde routes tonen van de asset. </w:t>
       </w:r>
+      <w:r>
+        <w:br w:type="page"/>
+      </w:r>
+      <w:r>
+        <w:rPr>
+          <w:rtl w:val="0"/>
+        </w:rPr>
+      </w:r>
     </w:p>
     <w:p>
       <w:pPr>
@@ -5321,7 +6716,7 @@
         <w:rPr>
           <w:rtl w:val="0"/>
         </w:rPr>
-        <w:t xml:space="preserve">Als de gebruiker is ingelogd kan de gebruiker naar zijn kaart gaan. Daar staan al zijn Assets op een kaart getoond. Op de kaart kan de gebruiker de huidige locatie bekijken van zijn Asset.</w:t>
+        <w:t xml:space="preserve">Als de gebruiker is ingelogd kan de gebruiker naar zijn kaart gaan. Daar staan al zijn Assets op een kaart getoond. Op de kaart kan de gebruiker de huidige locatie bekijken van zijn Asset</w:t>
       </w:r>
     </w:p>
     <w:p>
@@ -5331,6 +6726,9 @@
           <w:numId w:val="6"/>
         </w:numPr>
         <w:ind w:left="1440" w:hanging="360"/>
+        <w:rPr>
+          <w:u w:val="none"/>
+        </w:rPr>
       </w:pPr>
       <w:r>
         <w:rPr>
@@ -5473,6 +6871,14 @@
         </w:rPr>
         <w:t xml:space="preserve">Als de admin is ingelogd kan de admin een gebruiker aanmaken. De admin voert e mail, wachtwoord en wachtwoord in. Vervolgens drukt de admin op add. Als de admin 2 keer hetzelfde wachtwoord heeft ingevuld wordt er een account aangemaakt. Anders krijgt de admin een foutmelding en wordt hem gevraagd de gegevens opnieuw in te vullen. Als de admin succesvol een account heeft aangemaakt wordt de admin doorgestuurd naar het home scherm.</w:t>
       </w:r>
+      <w:r>
+        <w:br w:type="page"/>
+      </w:r>
+      <w:r>
+        <w:rPr>
+          <w:rtl w:val="0"/>
+        </w:rPr>
+      </w:r>
     </w:p>
     <w:p>
       <w:pPr>
@@ -5571,8 +6977,8 @@
         <w:ind w:left="0" w:firstLine="0"/>
         <w:rPr/>
       </w:pPr>
-      <w:bookmarkStart w:colFirst="0" w:colLast="0" w:name="_66mnhuf8lttu" w:id="52"/>
-      <w:bookmarkEnd w:id="52"/>
+      <w:bookmarkStart w:colFirst="0" w:colLast="0" w:name="_66mnhuf8lttu" w:id="54"/>
+      <w:bookmarkEnd w:id="54"/>
       <w:r>
         <w:rPr>
           <w:rtl w:val="0"/>
@@ -5607,18 +7013,7 @@
         <w:rPr>
           <w:rtl w:val="0"/>
         </w:rPr>
-        <w:t xml:space="preserve">Het is belangrijk dat de styling gebruiksvriendelijk is. Zonder gebruiksvriendelijke styling kan de gebruiker een slecht gevoel krijgen bij het gebruiken van de website. Om erachter te komen wat gebruiksvriendelijke styling is ga ik het testen in de testperiode. </w:t>
-      </w:r>
-    </w:p>
-    <w:p>
-      <w:pPr>
-        <w:rPr/>
-      </w:pPr>
-      <w:r>
-        <w:rPr>
-          <w:rtl w:val="0"/>
-        </w:rPr>
-        <w:t xml:space="preserve"> </w:t>
+        <w:t xml:space="preserve">Het is belangrijk dat de styling gebruiksvriendelijk is. Zonder gebruiksvriendelijke styling kan de gebruiker een slecht gevoel krijgen bij het gebruiken van de website. Om erachter te komen wat gebruiksvriendelijke styling is ga ik het testen in de testperiode.  </w:t>
       </w:r>
     </w:p>
     <w:p>
@@ -5628,8 +7023,8 @@
         <w:ind w:left="0" w:firstLine="0"/>
         <w:rPr/>
       </w:pPr>
-      <w:bookmarkStart w:colFirst="0" w:colLast="0" w:name="_jav1orhkzkc6" w:id="53"/>
-      <w:bookmarkEnd w:id="53"/>
+      <w:bookmarkStart w:colFirst="0" w:colLast="0" w:name="_jav1orhkzkc6" w:id="55"/>
+      <w:bookmarkEnd w:id="55"/>
       <w:r>
         <w:rPr>
           <w:rtl w:val="0"/>
@@ -5670,24 +7065,16 @@
     <w:p>
       <w:pPr>
         <w:pStyle w:val="Heading3"/>
-        <w:spacing w:line="276" w:lineRule="auto"/>
         <w:ind w:left="0" w:firstLine="0"/>
-        <w:rPr>
-          <w:rFonts w:ascii="Times New Roman" w:cs="Times New Roman" w:eastAsia="Times New Roman" w:hAnsi="Times New Roman"/>
-        </w:rPr>
-      </w:pPr>
-      <w:bookmarkStart w:colFirst="0" w:colLast="0" w:name="_9xcbzzjynzbf" w:id="54"/>
-      <w:bookmarkEnd w:id="54"/>
+        <w:rPr/>
+      </w:pPr>
+      <w:bookmarkStart w:colFirst="0" w:colLast="0" w:name="_qf41b295l0u6" w:id="56"/>
+      <w:bookmarkEnd w:id="56"/>
       <w:r>
         <w:rPr>
           <w:rtl w:val="0"/>
         </w:rPr>
         <w:t xml:space="preserve">Won’t-haves:</w:t>
-      </w:r>
-      <w:r>
-        <w:rPr>
-          <w:rtl w:val="0"/>
-        </w:rPr>
       </w:r>
     </w:p>
     <w:p>
@@ -5696,8 +7083,8 @@
         <w:spacing w:line="312" w:lineRule="auto"/>
         <w:rPr/>
       </w:pPr>
-      <w:bookmarkStart w:colFirst="0" w:colLast="0" w:name="_w3c6obbodbc5" w:id="55"/>
-      <w:bookmarkEnd w:id="55"/>
+      <w:bookmarkStart w:colFirst="0" w:colLast="0" w:name="_w3c6obbodbc5" w:id="57"/>
+      <w:bookmarkEnd w:id="57"/>
       <w:r>
         <w:rPr/>
         <mc:AlternateContent>
@@ -5853,8 +7240,8 @@
         <w:ind w:left="0" w:firstLine="0"/>
         <w:rPr/>
       </w:pPr>
-      <w:bookmarkStart w:colFirst="0" w:colLast="0" w:name="_45c32hhhqnsh" w:id="56"/>
-      <w:bookmarkEnd w:id="56"/>
+      <w:bookmarkStart w:colFirst="0" w:colLast="0" w:name="_45c32hhhqnsh" w:id="58"/>
+      <w:bookmarkEnd w:id="58"/>
       <w:r>
         <w:rPr>
           <w:rtl w:val="0"/>
@@ -6060,8 +7447,8 @@
         <w:ind w:left="0" w:firstLine="0"/>
         <w:rPr/>
       </w:pPr>
-      <w:bookmarkStart w:colFirst="0" w:colLast="0" w:name="_u73i0l3kd834" w:id="57"/>
-      <w:bookmarkEnd w:id="57"/>
+      <w:bookmarkStart w:colFirst="0" w:colLast="0" w:name="_u73i0l3kd834" w:id="59"/>
+      <w:bookmarkEnd w:id="59"/>
       <w:r>
         <w:rPr>
           <w:rtl w:val="0"/>
@@ -6078,6 +7465,14 @@
           <w:rtl w:val="0"/>
         </w:rPr>
         <w:t xml:space="preserve">Het project zal een groot effect hebben bij zowel bedrijven als normale gebruikers die veel voertuigen gebruiken. Door het grote aantal voertuigen is het lastig om bij te houden waar ze zich allemaal bevinden. Met behulp van de Asset tracking is het gemakkelijk om de locatie van het voertuig te bekijken. Omdat de locatie te bekijken is is de kans op diefstal kleiner en het helpen van de bestuurder met eventuele motorpech gemakkelijker. </w:t>
+      </w:r>
+      <w:r>
+        <w:br w:type="page"/>
+      </w:r>
+      <w:r>
+        <w:rPr>
+          <w:rtl w:val="0"/>
+        </w:rPr>
       </w:r>
     </w:p>
     <w:p>
@@ -6088,30 +7483,6 @@
           <w:rFonts w:ascii="Times New Roman" w:cs="Times New Roman" w:eastAsia="Times New Roman" w:hAnsi="Times New Roman"/>
         </w:rPr>
       </w:pPr>
-      <w:r>
-        <w:br w:type="page"/>
-      </w:r>
-      <w:r>
-        <w:rPr>
-          <w:rtl w:val="0"/>
-        </w:rPr>
-      </w:r>
-    </w:p>
-    <w:p>
-      <w:pPr>
-        <w:spacing w:before="240" w:line="276" w:lineRule="auto"/>
-        <w:ind w:left="0" w:firstLine="0"/>
-        <w:rPr>
-          <w:rFonts w:ascii="Times New Roman" w:cs="Times New Roman" w:eastAsia="Times New Roman" w:hAnsi="Times New Roman"/>
-        </w:rPr>
-      </w:pPr>
-      <w:r>
-        <w:rPr>
-          <w:rFonts w:ascii="Times New Roman" w:cs="Times New Roman" w:eastAsia="Times New Roman" w:hAnsi="Times New Roman"/>
-          <w:rtl w:val="0"/>
-        </w:rPr>
-        <w:t xml:space="preserve"> </w:t>
-      </w:r>
       <w:r>
         <w:rPr>
           <w:rFonts w:ascii="Raleway" w:cs="Raleway" w:eastAsia="Raleway" w:hAnsi="Raleway"/>
@@ -6273,8 +7644,8 @@
         <w:ind w:left="0" w:firstLine="0"/>
         <w:rPr/>
       </w:pPr>
-      <w:bookmarkStart w:colFirst="0" w:colLast="0" w:name="_dnfhyuarhr5i" w:id="58"/>
-      <w:bookmarkEnd w:id="58"/>
+      <w:bookmarkStart w:colFirst="0" w:colLast="0" w:name="_dnfhyuarhr5i" w:id="60"/>
+      <w:bookmarkEnd w:id="60"/>
       <w:r>
         <w:rPr>
           <w:rtl w:val="0"/>
@@ -6707,7 +8078,19 @@
               <w:rPr>
                 <w:rtl w:val="0"/>
               </w:rPr>
-              <w:t xml:space="preserve">Het valt te voorkomen door bijvoorbeeld meer dan 1 GPS tracker aan te schaffen. Ook is een oplossing om gelijk een nieuwe te bestellen wanneer de GPS tracker kapotgaat (hangt af van levertijd). </w:t>
+              <w:t xml:space="preserve">Het valt te voorkomen door bijvoorbeeld meer dan 1 GPS tracker aan te schaffen. Ook is een oplossing om gelijk een nieuwe te bestellen wanneer de GPS tracker </w:t>
+            </w:r>
+            <w:r>
+              <w:rPr>
+                <w:rtl w:val="0"/>
+              </w:rPr>
+              <w:t xml:space="preserve">kapotgaat</w:t>
+            </w:r>
+            <w:r>
+              <w:rPr>
+                <w:rtl w:val="0"/>
+              </w:rPr>
+              <w:t xml:space="preserve"> (hangt af van levertijd). </w:t>
             </w:r>
           </w:p>
         </w:tc>
@@ -6797,7 +8180,19 @@
               <w:rPr>
                 <w:rtl w:val="0"/>
               </w:rPr>
-              <w:t xml:space="preserve">Het valt te voorkomen door bijvoorbeeld meer dan 1 simkaart aan te schaffen. Ook is een oplossing om gelijk een nieuwe te bestellen wanneer de simkaart kapotgaat (hangt af van levertijd). </w:t>
+              <w:t xml:space="preserve">Het valt te voorkomen door bijvoorbeeld meer dan 1 simkaart aan te schaffen. Ook is een oplossing om gelijk een nieuwe te bestellen wanneer de simkaart </w:t>
+            </w:r>
+            <w:r>
+              <w:rPr>
+                <w:rtl w:val="0"/>
+              </w:rPr>
+              <w:t xml:space="preserve">kapotgaat</w:t>
+            </w:r>
+            <w:r>
+              <w:rPr>
+                <w:rtl w:val="0"/>
+              </w:rPr>
+              <w:t xml:space="preserve"> (hangt af van levertijd). </w:t>
             </w:r>
           </w:p>
         </w:tc>
@@ -6825,8 +8220,8 @@
         <w:spacing w:line="312" w:lineRule="auto"/>
         <w:rPr/>
       </w:pPr>
-      <w:bookmarkStart w:colFirst="0" w:colLast="0" w:name="_4xhq5qdyh4ct" w:id="59"/>
-      <w:bookmarkEnd w:id="59"/>
+      <w:bookmarkStart w:colFirst="0" w:colLast="0" w:name="_4xhq5qdyh4ct" w:id="61"/>
+      <w:bookmarkEnd w:id="61"/>
       <w:r>
         <w:br w:type="page"/>
       </w:r>
@@ -6842,8 +8237,8 @@
         <w:spacing w:line="312" w:lineRule="auto"/>
         <w:rPr/>
       </w:pPr>
-      <w:bookmarkStart w:colFirst="0" w:colLast="0" w:name="_wjjxmit43g4k" w:id="60"/>
-      <w:bookmarkEnd w:id="60"/>
+      <w:bookmarkStart w:colFirst="0" w:colLast="0" w:name="_wjjxmit43g4k" w:id="62"/>
+      <w:bookmarkEnd w:id="62"/>
       <w:r>
         <w:rPr/>
         <mc:AlternateContent>
@@ -6999,8 +8394,8 @@
         <w:ind w:left="0" w:firstLine="0"/>
         <w:rPr/>
       </w:pPr>
-      <w:bookmarkStart w:colFirst="0" w:colLast="0" w:name="_cjp29zytal70" w:id="61"/>
-      <w:bookmarkEnd w:id="61"/>
+      <w:bookmarkStart w:colFirst="0" w:colLast="0" w:name="_cjp29zytal70" w:id="63"/>
+      <w:bookmarkEnd w:id="63"/>
       <w:r>
         <w:rPr>
           <w:rtl w:val="0"/>
@@ -7061,7 +8456,19 @@
         <w:rPr>
           <w:rtl w:val="0"/>
         </w:rPr>
-        <w:t xml:space="preserve">Data leverende API (van derden)</w:t>
+        <w:t xml:space="preserve">Data </w:t>
+      </w:r>
+      <w:r>
+        <w:rPr>
+          <w:rtl w:val="0"/>
+        </w:rPr>
+        <w:t xml:space="preserve">leverende</w:t>
+      </w:r>
+      <w:r>
+        <w:rPr>
+          <w:rtl w:val="0"/>
+        </w:rPr>
+        <w:t xml:space="preserve"> API (van derden)</w:t>
       </w:r>
     </w:p>
     <w:p>
@@ -7281,7 +8688,7 @@
       <w:rPr>
         <w:rtl w:val="0"/>
       </w:rPr>
-      <w:t xml:space="preserve">1.0</w:t>
+      <w:t xml:space="preserve">1.1</w:t>
     </w:r>
   </w:p>
   <w:p>
@@ -7297,7 +8704,7 @@
         <w:color w:val="000000"/>
         <w:rtl w:val="0"/>
       </w:rPr>
-      <w:t xml:space="preserve">Opdracht gever</w:t>
+      <w:t xml:space="preserve">Opdrachtgever</w:t>
     </w:r>
   </w:p>
   <w:p>
@@ -8216,7 +9623,7 @@
         <w:color w:val="595959"/>
         <w:sz w:val="24"/>
         <w:szCs w:val="24"/>
-        <w:lang w:val="en_GB"/>
+        <w:lang w:val="nl"/>
       </w:rPr>
     </w:rPrDefault>
     <w:pPrDefault>

</xml_diff>